<commit_message>
This push includes everything we have up to now for deliverable 1
</commit_message>
<xml_diff>
--- a/Documentation/Deliverable-1-Feasibility.docx
+++ b/Documentation/Deliverable-1-Feasibility.docx
@@ -1125,6 +1125,82 @@
         <w:t>Abstract</w:t>
       </w:r>
       <w:bookmarkEnd w:id="1"/>
+    </w:p>
+    <w:p>
+      <w:pPr>
+        <w:spacing w:after="0" w:line="480" w:lineRule="auto"/>
+        <w:ind w:firstLine="720"/>
+        <w:jc w:val="both"/>
+        <w:rPr>
+          <w:rFonts w:ascii="Times New Roman" w:hAnsi="Times New Roman" w:cs="Times New Roman"/>
+          <w:sz w:val="24"/>
+          <w:szCs w:val="24"/>
+        </w:rPr>
+      </w:pPr>
+      <w:r>
+        <w:rPr>
+          <w:rFonts w:ascii="Times New Roman" w:hAnsi="Times New Roman" w:cs="Times New Roman"/>
+          <w:sz w:val="24"/>
+          <w:szCs w:val="24"/>
+        </w:rPr>
+        <w:t>There is a lot involved with the training of soccer players.  The current system for training is primitive usually involving an instructor and a physical field for playing.  The primary objective is to produce a new, modern, and system for training soccer players.  The system will be a program with features that will assist players for learning the skills required on their own.</w:t>
+      </w:r>
+    </w:p>
+    <w:p>
+      <w:pPr>
+        <w:spacing w:after="0" w:line="480" w:lineRule="auto"/>
+        <w:ind w:firstLine="720"/>
+        <w:jc w:val="both"/>
+        <w:rPr>
+          <w:rFonts w:ascii="Times New Roman" w:hAnsi="Times New Roman" w:cs="Times New Roman"/>
+          <w:sz w:val="24"/>
+          <w:szCs w:val="24"/>
+        </w:rPr>
+      </w:pPr>
+      <w:r>
+        <w:rPr>
+          <w:rFonts w:ascii="Times New Roman" w:hAnsi="Times New Roman" w:cs="Times New Roman"/>
+          <w:sz w:val="24"/>
+          <w:szCs w:val="24"/>
+        </w:rPr>
+        <w:t xml:space="preserve">Implementing this system is revolutionary to the way avid players train in the sport.  With the functionality and portability that </w:t>
+      </w:r>
+      <w:proofErr w:type="spellStart"/>
+      <w:r>
+        <w:rPr>
+          <w:rFonts w:ascii="Times New Roman" w:hAnsi="Times New Roman" w:cs="Times New Roman"/>
+          <w:sz w:val="24"/>
+          <w:szCs w:val="24"/>
+        </w:rPr>
+        <w:t>SkillCourt</w:t>
+      </w:r>
+      <w:proofErr w:type="spellEnd"/>
+      <w:r>
+        <w:rPr>
+          <w:rFonts w:ascii="Times New Roman" w:hAnsi="Times New Roman" w:cs="Times New Roman"/>
+          <w:sz w:val="24"/>
+          <w:szCs w:val="24"/>
+        </w:rPr>
+        <w:t xml:space="preserve"> offers, the user can create a personalized regimen for improving skills; thus, </w:t>
+      </w:r>
+      <w:proofErr w:type="spellStart"/>
+      <w:r>
+        <w:rPr>
+          <w:rFonts w:ascii="Times New Roman" w:hAnsi="Times New Roman" w:cs="Times New Roman"/>
+          <w:sz w:val="24"/>
+          <w:szCs w:val="24"/>
+        </w:rPr>
+        <w:t>SkillCourt</w:t>
+      </w:r>
+      <w:proofErr w:type="spellEnd"/>
+      <w:r>
+        <w:rPr>
+          <w:rFonts w:ascii="Times New Roman" w:hAnsi="Times New Roman" w:cs="Times New Roman"/>
+          <w:sz w:val="24"/>
+          <w:szCs w:val="24"/>
+        </w:rPr>
+        <w:t xml:space="preserve"> offers an overall improvement to both the soccer training and playing experience for players.</w:t>
+      </w:r>
       <w:r>
         <w:br w:type="page"/>
       </w:r>
@@ -3144,19 +3220,48 @@
     <w:p>
       <w:pPr>
         <w:pStyle w:val="Heading3"/>
-        <w:ind w:left="900" w:hanging="540"/>
+        <w:numPr>
+          <w:ilvl w:val="1"/>
+          <w:numId w:val="27"/>
+        </w:numPr>
       </w:pPr>
       <w:bookmarkStart w:id="4" w:name="_Toc410333586"/>
       <w:r>
-        <w:t>1.1</w:t>
-      </w:r>
-      <w:r>
-        <w:tab/>
-      </w:r>
-      <w:r>
         <w:t>Problem Definition</w:t>
       </w:r>
       <w:bookmarkEnd w:id="4"/>
+    </w:p>
+    <w:p>
+      <w:pPr>
+        <w:spacing w:after="0" w:line="480" w:lineRule="auto"/>
+        <w:ind w:left="720" w:firstLine="720"/>
+        <w:jc w:val="both"/>
+        <w:rPr>
+          <w:rFonts w:ascii="Times New Roman" w:hAnsi="Times New Roman" w:cs="Times New Roman"/>
+          <w:sz w:val="24"/>
+          <w:szCs w:val="24"/>
+        </w:rPr>
+      </w:pPr>
+      <w:r>
+        <w:rPr>
+          <w:rFonts w:ascii="Times New Roman" w:hAnsi="Times New Roman" w:cs="Times New Roman"/>
+          <w:sz w:val="24"/>
+          <w:szCs w:val="24"/>
+        </w:rPr>
+        <w:t xml:space="preserve">As it stands, training for soccer can be a very cumbersome feat for the average person to endeavor unaided.  Without proper guidance, progression dwindles and a person may not feel obliged to continue.  </w:t>
+      </w:r>
+    </w:p>
+    <w:p>
+      <w:pPr>
+        <w:spacing w:after="0" w:line="480" w:lineRule="auto"/>
+        <w:ind w:left="720" w:firstLine="720"/>
+        <w:jc w:val="both"/>
+        <w:rPr>
+          <w:rFonts w:ascii="Times New Roman" w:hAnsi="Times New Roman" w:cs="Times New Roman"/>
+          <w:sz w:val="24"/>
+          <w:szCs w:val="24"/>
+        </w:rPr>
+      </w:pPr>
     </w:p>
     <w:p>
       <w:pPr>
@@ -3213,6 +3318,18 @@
     </w:p>
     <w:p>
       <w:pPr>
+        <w:spacing w:after="0" w:line="480" w:lineRule="auto"/>
+        <w:ind w:left="720" w:firstLine="720"/>
+        <w:jc w:val="both"/>
+        <w:rPr>
+          <w:rFonts w:ascii="Times New Roman" w:hAnsi="Times New Roman" w:cs="Times New Roman"/>
+          <w:sz w:val="24"/>
+          <w:szCs w:val="24"/>
+        </w:rPr>
+      </w:pPr>
+    </w:p>
+    <w:p>
+      <w:pPr>
         <w:pStyle w:val="Heading3"/>
         <w:numPr>
           <w:ilvl w:val="1"/>
@@ -3239,6 +3356,7 @@
         <w:t>Acronyms</w:t>
       </w:r>
     </w:p>
+    <w:p/>
     <w:p>
       <w:pPr>
         <w:ind w:left="720" w:firstLine="720"/>
@@ -3255,6 +3373,250 @@
       <w:r>
         <w:tab/>
         <w:t>Definitions</w:t>
+      </w:r>
+    </w:p>
+    <w:p>
+      <w:pPr>
+        <w:ind w:left="720" w:firstLine="720"/>
+      </w:pPr>
+    </w:p>
+    <w:p>
+      <w:pPr>
+        <w:pStyle w:val="ListParagraph"/>
+        <w:numPr>
+          <w:ilvl w:val="0"/>
+          <w:numId w:val="29"/>
+        </w:numPr>
+        <w:spacing w:after="0" w:line="480" w:lineRule="auto"/>
+        <w:ind w:left="1080"/>
+        <w:jc w:val="both"/>
+        <w:rPr>
+          <w:rFonts w:ascii="Times New Roman" w:hAnsi="Times New Roman" w:cs="Times New Roman"/>
+          <w:sz w:val="24"/>
+          <w:szCs w:val="24"/>
+        </w:rPr>
+      </w:pPr>
+      <w:r>
+        <w:rPr>
+          <w:rFonts w:ascii="Times New Roman" w:hAnsi="Times New Roman" w:cs="Times New Roman"/>
+          <w:b/>
+          <w:sz w:val="24"/>
+          <w:szCs w:val="24"/>
+          <w:u w:val="single"/>
+        </w:rPr>
+        <w:t>Pad Simulator</w:t>
+      </w:r>
+      <w:r>
+        <w:rPr>
+          <w:rFonts w:ascii="Times New Roman" w:hAnsi="Times New Roman" w:cs="Times New Roman"/>
+          <w:sz w:val="24"/>
+          <w:szCs w:val="24"/>
+        </w:rPr>
+        <w:t xml:space="preserve">:  An emulated device which will take the place of </w:t>
+      </w:r>
+      <w:proofErr w:type="spellStart"/>
+      <w:r>
+        <w:rPr>
+          <w:rFonts w:ascii="Times New Roman" w:hAnsi="Times New Roman" w:cs="Times New Roman"/>
+          <w:sz w:val="24"/>
+          <w:szCs w:val="24"/>
+        </w:rPr>
+        <w:t>SkillCourt</w:t>
+      </w:r>
+      <w:proofErr w:type="spellEnd"/>
+      <w:r>
+        <w:rPr>
+          <w:rFonts w:ascii="Times New Roman" w:hAnsi="Times New Roman" w:cs="Times New Roman"/>
+          <w:sz w:val="24"/>
+          <w:szCs w:val="24"/>
+        </w:rPr>
+        <w:t xml:space="preserve"> pads for testing showcasing purposes.  This device will offer all of the features a </w:t>
+      </w:r>
+      <w:proofErr w:type="spellStart"/>
+      <w:r>
+        <w:rPr>
+          <w:rFonts w:ascii="Times New Roman" w:hAnsi="Times New Roman" w:cs="Times New Roman"/>
+          <w:sz w:val="24"/>
+          <w:szCs w:val="24"/>
+        </w:rPr>
+        <w:t>SkillCourt</w:t>
+      </w:r>
+      <w:proofErr w:type="spellEnd"/>
+      <w:r>
+        <w:rPr>
+          <w:rFonts w:ascii="Times New Roman" w:hAnsi="Times New Roman" w:cs="Times New Roman"/>
+          <w:sz w:val="24"/>
+          <w:szCs w:val="24"/>
+        </w:rPr>
+        <w:t xml:space="preserve"> Pad will offer.</w:t>
+      </w:r>
+    </w:p>
+    <w:p>
+      <w:pPr>
+        <w:pStyle w:val="ListParagraph"/>
+        <w:numPr>
+          <w:ilvl w:val="0"/>
+          <w:numId w:val="29"/>
+        </w:numPr>
+        <w:spacing w:after="0" w:line="480" w:lineRule="auto"/>
+        <w:ind w:left="1080"/>
+        <w:jc w:val="both"/>
+        <w:rPr>
+          <w:rFonts w:ascii="Times New Roman" w:hAnsi="Times New Roman" w:cs="Times New Roman"/>
+          <w:sz w:val="24"/>
+          <w:szCs w:val="24"/>
+        </w:rPr>
+      </w:pPr>
+      <w:proofErr w:type="spellStart"/>
+      <w:r>
+        <w:rPr>
+          <w:rFonts w:ascii="Times New Roman" w:hAnsi="Times New Roman" w:cs="Times New Roman"/>
+          <w:b/>
+          <w:sz w:val="24"/>
+          <w:szCs w:val="24"/>
+          <w:u w:val="single"/>
+        </w:rPr>
+        <w:t>SkillCourt</w:t>
+      </w:r>
+      <w:proofErr w:type="spellEnd"/>
+      <w:r>
+        <w:rPr>
+          <w:rFonts w:ascii="Times New Roman" w:hAnsi="Times New Roman" w:cs="Times New Roman"/>
+          <w:sz w:val="24"/>
+          <w:szCs w:val="24"/>
+        </w:rPr>
+        <w:t xml:space="preserve">:  A system which uses </w:t>
+      </w:r>
+      <w:proofErr w:type="spellStart"/>
+      <w:r>
+        <w:rPr>
+          <w:rFonts w:ascii="Times New Roman" w:hAnsi="Times New Roman" w:cs="Times New Roman"/>
+          <w:sz w:val="24"/>
+          <w:szCs w:val="24"/>
+        </w:rPr>
+        <w:t>SkillCourt</w:t>
+      </w:r>
+      <w:proofErr w:type="spellEnd"/>
+      <w:r>
+        <w:rPr>
+          <w:rFonts w:ascii="Times New Roman" w:hAnsi="Times New Roman" w:cs="Times New Roman"/>
+          <w:sz w:val="24"/>
+          <w:szCs w:val="24"/>
+        </w:rPr>
+        <w:t xml:space="preserve"> Pads and a player interface for training soccer.</w:t>
+      </w:r>
+    </w:p>
+    <w:p>
+      <w:pPr>
+        <w:pStyle w:val="ListParagraph"/>
+        <w:numPr>
+          <w:ilvl w:val="0"/>
+          <w:numId w:val="29"/>
+        </w:numPr>
+        <w:spacing w:after="0" w:line="480" w:lineRule="auto"/>
+        <w:ind w:left="1080"/>
+        <w:jc w:val="both"/>
+        <w:rPr>
+          <w:rFonts w:ascii="Times New Roman" w:hAnsi="Times New Roman" w:cs="Times New Roman"/>
+          <w:sz w:val="24"/>
+          <w:szCs w:val="24"/>
+        </w:rPr>
+      </w:pPr>
+      <w:proofErr w:type="spellStart"/>
+      <w:r>
+        <w:rPr>
+          <w:rFonts w:ascii="Times New Roman" w:hAnsi="Times New Roman" w:cs="Times New Roman"/>
+          <w:b/>
+          <w:sz w:val="24"/>
+          <w:szCs w:val="24"/>
+          <w:u w:val="single"/>
+        </w:rPr>
+        <w:t>SkillCourt</w:t>
+      </w:r>
+      <w:proofErr w:type="spellEnd"/>
+      <w:r>
+        <w:rPr>
+          <w:rFonts w:ascii="Times New Roman" w:hAnsi="Times New Roman" w:cs="Times New Roman"/>
+          <w:b/>
+          <w:sz w:val="24"/>
+          <w:szCs w:val="24"/>
+          <w:u w:val="single"/>
+        </w:rPr>
+        <w:t xml:space="preserve"> Arena</w:t>
+      </w:r>
+      <w:r>
+        <w:rPr>
+          <w:rFonts w:ascii="Times New Roman" w:hAnsi="Times New Roman" w:cs="Times New Roman"/>
+          <w:sz w:val="24"/>
+          <w:szCs w:val="24"/>
+        </w:rPr>
+        <w:t xml:space="preserve">:  A 20’x40’ room with </w:t>
+      </w:r>
+      <w:proofErr w:type="spellStart"/>
+      <w:r>
+        <w:rPr>
+          <w:rFonts w:ascii="Times New Roman" w:hAnsi="Times New Roman" w:cs="Times New Roman"/>
+          <w:sz w:val="24"/>
+          <w:szCs w:val="24"/>
+        </w:rPr>
+        <w:t>SkillCourt</w:t>
+      </w:r>
+      <w:proofErr w:type="spellEnd"/>
+      <w:r>
+        <w:rPr>
+          <w:rFonts w:ascii="Times New Roman" w:hAnsi="Times New Roman" w:cs="Times New Roman"/>
+          <w:sz w:val="24"/>
+          <w:szCs w:val="24"/>
+        </w:rPr>
+        <w:t xml:space="preserve"> Pads on the walls used for soccer training.</w:t>
+      </w:r>
+    </w:p>
+    <w:p>
+      <w:pPr>
+        <w:pStyle w:val="ListParagraph"/>
+        <w:numPr>
+          <w:ilvl w:val="0"/>
+          <w:numId w:val="29"/>
+        </w:numPr>
+        <w:spacing w:after="0" w:line="480" w:lineRule="auto"/>
+        <w:ind w:left="1080"/>
+        <w:jc w:val="both"/>
+        <w:rPr>
+          <w:rFonts w:ascii="Times New Roman" w:hAnsi="Times New Roman" w:cs="Times New Roman"/>
+          <w:sz w:val="24"/>
+          <w:szCs w:val="24"/>
+        </w:rPr>
+      </w:pPr>
+      <w:proofErr w:type="spellStart"/>
+      <w:r>
+        <w:rPr>
+          <w:rFonts w:ascii="Times New Roman" w:hAnsi="Times New Roman" w:cs="Times New Roman"/>
+          <w:b/>
+          <w:sz w:val="24"/>
+          <w:szCs w:val="24"/>
+          <w:u w:val="single"/>
+        </w:rPr>
+        <w:lastRenderedPageBreak/>
+        <w:t>SkillCourt</w:t>
+      </w:r>
+      <w:proofErr w:type="spellEnd"/>
+      <w:r>
+        <w:rPr>
+          <w:rFonts w:ascii="Times New Roman" w:hAnsi="Times New Roman" w:cs="Times New Roman"/>
+          <w:b/>
+          <w:sz w:val="24"/>
+          <w:szCs w:val="24"/>
+          <w:u w:val="single"/>
+        </w:rPr>
+        <w:t xml:space="preserve"> Pad</w:t>
+      </w:r>
+      <w:r>
+        <w:rPr>
+          <w:rFonts w:ascii="Times New Roman" w:hAnsi="Times New Roman" w:cs="Times New Roman"/>
+          <w:sz w:val="24"/>
+          <w:szCs w:val="24"/>
+        </w:rPr>
+        <w:t>:  A physical device with a flat surface that can measure and transmit when and how much pressure it received.</w:t>
       </w:r>
     </w:p>
     <w:p>
@@ -3281,6 +3643,24 @@
       <w:pPr>
         <w:ind w:left="360" w:firstLine="720"/>
       </w:pPr>
+    </w:p>
+    <w:p>
+      <w:pPr>
+        <w:rPr>
+          <w:rStyle w:val="Heading2Char"/>
+          <w:rFonts w:eastAsiaTheme="minorHAnsi"/>
+        </w:rPr>
+      </w:pPr>
+      <w:bookmarkStart w:id="8" w:name="_Toc410333590"/>
+      <w:r>
+        <w:rPr>
+          <w:rStyle w:val="Heading2Char"/>
+          <w:rFonts w:eastAsiaTheme="minorHAnsi"/>
+          <w:b w:val="0"/>
+          <w:bCs w:val="0"/>
+        </w:rPr>
+        <w:br w:type="page"/>
+      </w:r>
     </w:p>
     <w:p>
       <w:pPr>
@@ -3297,7 +3677,8 @@
           <w:bCs/>
         </w:rPr>
       </w:pPr>
-      <w:bookmarkStart w:id="8" w:name="_Toc410333590"/>
+      <w:bookmarkStart w:id="9" w:name="_GoBack"/>
+      <w:bookmarkEnd w:id="9"/>
       <w:r>
         <w:rPr>
           <w:rStyle w:val="Heading2Char"/>
@@ -3305,6 +3686,7 @@
           <w:b/>
           <w:bCs/>
         </w:rPr>
+        <w:lastRenderedPageBreak/>
         <w:t>Feasibility Study</w:t>
       </w:r>
       <w:bookmarkEnd w:id="8"/>
@@ -3314,7 +3696,7 @@
         <w:pStyle w:val="Heading3"/>
         <w:ind w:left="900" w:hanging="540"/>
       </w:pPr>
-      <w:bookmarkStart w:id="9" w:name="_Toc410333591"/>
+      <w:bookmarkStart w:id="10" w:name="_Toc410333591"/>
       <w:r>
         <w:t>2.1.</w:t>
       </w:r>
@@ -3322,7 +3704,7 @@
         <w:tab/>
         <w:t>Description of the Current System</w:t>
       </w:r>
-      <w:bookmarkEnd w:id="9"/>
+      <w:bookmarkEnd w:id="10"/>
     </w:p>
     <w:p>
       <w:pPr>
@@ -3357,21 +3739,6 @@
     </w:p>
     <w:p>
       <w:pPr>
-        <w:pStyle w:val="Heading3"/>
-        <w:ind w:left="900" w:hanging="540"/>
-      </w:pPr>
-      <w:bookmarkStart w:id="10" w:name="_Toc410333592"/>
-      <w:r>
-        <w:t>2.2.</w:t>
-      </w:r>
-      <w:r>
-        <w:tab/>
-        <w:t>Purpose of New System</w:t>
-      </w:r>
-      <w:bookmarkEnd w:id="10"/>
-    </w:p>
-    <w:p>
-      <w:pPr>
         <w:spacing w:after="0" w:line="480" w:lineRule="auto"/>
         <w:ind w:left="360" w:firstLine="720"/>
         <w:jc w:val="both"/>
@@ -3382,76 +3749,21 @@
           <w:szCs w:val="24"/>
         </w:rPr>
       </w:pPr>
-      <w:proofErr w:type="spellStart"/>
-      <w:r>
-        <w:rPr>
-          <w:rFonts w:ascii="Times New Roman" w:eastAsia="Times New Roman" w:hAnsi="Times New Roman" w:cs="Times New Roman"/>
-          <w:color w:val="000000"/>
-          <w:sz w:val="24"/>
-          <w:szCs w:val="24"/>
-        </w:rPr>
-        <w:t>SkillCourt</w:t>
-      </w:r>
-      <w:proofErr w:type="spellEnd"/>
-      <w:r>
-        <w:rPr>
-          <w:rFonts w:ascii="Times New Roman" w:eastAsia="Times New Roman" w:hAnsi="Times New Roman" w:cs="Times New Roman"/>
-          <w:color w:val="000000"/>
-          <w:sz w:val="24"/>
-          <w:szCs w:val="24"/>
-        </w:rPr>
-        <w:t xml:space="preserve"> attempts to overhaul this outdated method by creating an environment which will monitor your progress and offer an arena for furthering your capabilities as a soccer player.  By adding features such as personalized progress analysis and specialized skill training along </w:t>
-      </w:r>
-      <w:r>
-        <w:rPr>
-          <w:rFonts w:ascii="Times New Roman" w:eastAsia="Times New Roman" w:hAnsi="Times New Roman" w:cs="Times New Roman"/>
-          <w:color w:val="000000"/>
-          <w:sz w:val="24"/>
-          <w:szCs w:val="24"/>
-        </w:rPr>
-        <w:lastRenderedPageBreak/>
-        <w:t xml:space="preserve">with the ease of access and the portability that </w:t>
-      </w:r>
-      <w:proofErr w:type="spellStart"/>
-      <w:r>
-        <w:rPr>
-          <w:rFonts w:ascii="Times New Roman" w:eastAsia="Times New Roman" w:hAnsi="Times New Roman" w:cs="Times New Roman"/>
-          <w:color w:val="000000"/>
-          <w:sz w:val="24"/>
-          <w:szCs w:val="24"/>
-        </w:rPr>
-        <w:t>SkillCourt</w:t>
-      </w:r>
-      <w:proofErr w:type="spellEnd"/>
-      <w:r>
-        <w:rPr>
-          <w:rFonts w:ascii="Times New Roman" w:eastAsia="Times New Roman" w:hAnsi="Times New Roman" w:cs="Times New Roman"/>
-          <w:color w:val="000000"/>
-          <w:sz w:val="24"/>
-          <w:szCs w:val="24"/>
-        </w:rPr>
-        <w:t xml:space="preserve"> pads offer, </w:t>
-      </w:r>
-      <w:proofErr w:type="spellStart"/>
-      <w:r>
-        <w:rPr>
-          <w:rFonts w:ascii="Times New Roman" w:eastAsia="Times New Roman" w:hAnsi="Times New Roman" w:cs="Times New Roman"/>
-          <w:color w:val="000000"/>
-          <w:sz w:val="24"/>
-          <w:szCs w:val="24"/>
-        </w:rPr>
-        <w:t>SkillCourt</w:t>
-      </w:r>
-      <w:proofErr w:type="spellEnd"/>
-      <w:r>
-        <w:rPr>
-          <w:rFonts w:ascii="Times New Roman" w:eastAsia="Times New Roman" w:hAnsi="Times New Roman" w:cs="Times New Roman"/>
-          <w:color w:val="000000"/>
-          <w:sz w:val="24"/>
-          <w:szCs w:val="24"/>
-        </w:rPr>
-        <w:t xml:space="preserve"> brings a whole new level of training for Soccer, and possibly even more sports.  </w:t>
-      </w:r>
+    </w:p>
+    <w:p>
+      <w:pPr>
+        <w:pStyle w:val="Heading3"/>
+        <w:ind w:left="900" w:hanging="540"/>
+      </w:pPr>
+      <w:bookmarkStart w:id="11" w:name="_Toc410333592"/>
+      <w:r>
+        <w:t>2.2.</w:t>
+      </w:r>
+      <w:r>
+        <w:tab/>
+        <w:t>Purpose of New System</w:t>
+      </w:r>
+      <w:bookmarkEnd w:id="11"/>
     </w:p>
     <w:p>
       <w:pPr>
@@ -3465,7 +3777,6 @@
           <w:szCs w:val="24"/>
         </w:rPr>
       </w:pPr>
-      <w:proofErr w:type="spellStart"/>
       <w:r>
         <w:rPr>
           <w:rFonts w:ascii="Times New Roman" w:eastAsia="Times New Roman" w:hAnsi="Times New Roman" w:cs="Times New Roman"/>
@@ -3473,9 +3784,9 @@
           <w:sz w:val="24"/>
           <w:szCs w:val="24"/>
         </w:rPr>
-        <w:t>SkillCourt</w:t>
-      </w:r>
-      <w:proofErr w:type="spellEnd"/>
+        <w:t xml:space="preserve">As an attempt to overhaul this outdated method, </w:t>
+      </w:r>
+      <w:proofErr w:type="spellStart"/>
       <w:r>
         <w:rPr>
           <w:rFonts w:ascii="Times New Roman" w:eastAsia="Times New Roman" w:hAnsi="Times New Roman" w:cs="Times New Roman"/>
@@ -3483,8 +3794,9 @@
           <w:sz w:val="24"/>
           <w:szCs w:val="24"/>
         </w:rPr>
-        <w:t xml:space="preserve"> saves data from a player’s interaction with the system and analyzes it to present a visual representation of a player’s strengths, weaknesses, and progress throughout their training.  These allow a player to be able to focus on what they need to </w:t>
-      </w:r>
+        <w:t>SkillCourt</w:t>
+      </w:r>
+      <w:proofErr w:type="spellEnd"/>
       <w:r>
         <w:rPr>
           <w:rFonts w:ascii="Times New Roman" w:eastAsia="Times New Roman" w:hAnsi="Times New Roman" w:cs="Times New Roman"/>
@@ -3492,7 +3804,47 @@
           <w:sz w:val="24"/>
           <w:szCs w:val="24"/>
         </w:rPr>
-        <w:t>learn conditioning the player to become better overall.</w:t>
+        <w:t xml:space="preserve"> will create an environment which will monitor players’ progress and offer an arena for furthering their capabilities as soccer players.  By adding features such as personalized progress analysis and specialized skill training along with the ease of access and the portability that </w:t>
+      </w:r>
+      <w:proofErr w:type="spellStart"/>
+      <w:r>
+        <w:rPr>
+          <w:rFonts w:ascii="Times New Roman" w:eastAsia="Times New Roman" w:hAnsi="Times New Roman" w:cs="Times New Roman"/>
+          <w:color w:val="000000"/>
+          <w:sz w:val="24"/>
+          <w:szCs w:val="24"/>
+        </w:rPr>
+        <w:t>SkillCourt</w:t>
+      </w:r>
+      <w:proofErr w:type="spellEnd"/>
+      <w:r>
+        <w:rPr>
+          <w:rFonts w:ascii="Times New Roman" w:eastAsia="Times New Roman" w:hAnsi="Times New Roman" w:cs="Times New Roman"/>
+          <w:color w:val="000000"/>
+          <w:sz w:val="24"/>
+          <w:szCs w:val="24"/>
+        </w:rPr>
+        <w:t xml:space="preserve"> pads offer, </w:t>
+      </w:r>
+      <w:proofErr w:type="spellStart"/>
+      <w:r>
+        <w:rPr>
+          <w:rFonts w:ascii="Times New Roman" w:eastAsia="Times New Roman" w:hAnsi="Times New Roman" w:cs="Times New Roman"/>
+          <w:color w:val="000000"/>
+          <w:sz w:val="24"/>
+          <w:szCs w:val="24"/>
+        </w:rPr>
+        <w:t>SkillCourt</w:t>
+      </w:r>
+      <w:proofErr w:type="spellEnd"/>
+      <w:r>
+        <w:rPr>
+          <w:rFonts w:ascii="Times New Roman" w:eastAsia="Times New Roman" w:hAnsi="Times New Roman" w:cs="Times New Roman"/>
+          <w:color w:val="000000"/>
+          <w:sz w:val="24"/>
+          <w:szCs w:val="24"/>
+        </w:rPr>
+        <w:t xml:space="preserve"> will bring a whole new level of training for soccer, and possibly even more sports.  </w:t>
       </w:r>
     </w:p>
     <w:p>
@@ -3515,7 +3867,7 @@
           <w:sz w:val="24"/>
           <w:szCs w:val="24"/>
         </w:rPr>
-        <w:t>SkillCourt’s</w:t>
+        <w:t>SkillCourt</w:t>
       </w:r>
       <w:proofErr w:type="spellEnd"/>
       <w:r>
@@ -3525,18 +3877,21 @@
           <w:sz w:val="24"/>
           <w:szCs w:val="24"/>
         </w:rPr>
-        <w:t xml:space="preserve"> specialized skill training will offer users access to routines designed to train specific skills for soccer.  </w:t>
-      </w:r>
-      <w:r>
+        <w:t xml:space="preserve"> saves data from a player’s interaction with the system and analyzes it to present a visual representation of a player’s strengths, weaknesses, and progress throughout their training.  These allow a player to be able to focus on what they need to offering the conditioning required to become an overall better player.</w:t>
+      </w:r>
+    </w:p>
+    <w:p>
+      <w:pPr>
+        <w:spacing w:after="0" w:line="480" w:lineRule="auto"/>
+        <w:ind w:left="360" w:firstLine="720"/>
+        <w:jc w:val="both"/>
         <w:rPr>
           <w:rFonts w:ascii="Times New Roman" w:eastAsia="Times New Roman" w:hAnsi="Times New Roman" w:cs="Times New Roman"/>
           <w:color w:val="000000"/>
           <w:sz w:val="24"/>
           <w:szCs w:val="24"/>
         </w:rPr>
-        <w:t xml:space="preserve">Along with the analyzed data, a player can choose skills they feel they need to work on.  Ranging from Accuracy to Speed, a player will find a plethora of cognitive skills related to soccer being offered by </w:t>
-      </w:r>
-      <w:proofErr w:type="spellStart"/>
+      </w:pPr>
       <w:r>
         <w:rPr>
           <w:rFonts w:ascii="Times New Roman" w:eastAsia="Times New Roman" w:hAnsi="Times New Roman" w:cs="Times New Roman"/>
@@ -3544,9 +3899,9 @@
           <w:sz w:val="24"/>
           <w:szCs w:val="24"/>
         </w:rPr>
-        <w:t>SkillCourt</w:t>
-      </w:r>
-      <w:proofErr w:type="spellEnd"/>
+        <w:t xml:space="preserve">Along with customized user-defined training, </w:t>
+      </w:r>
+      <w:proofErr w:type="spellStart"/>
       <w:r>
         <w:rPr>
           <w:rFonts w:ascii="Times New Roman" w:eastAsia="Times New Roman" w:hAnsi="Times New Roman" w:cs="Times New Roman"/>
@@ -3554,150 +3909,281 @@
           <w:sz w:val="24"/>
           <w:szCs w:val="24"/>
         </w:rPr>
+        <w:t>SkillCourt</w:t>
+      </w:r>
+      <w:proofErr w:type="spellEnd"/>
+      <w:r>
+        <w:rPr>
+          <w:rFonts w:ascii="Times New Roman" w:eastAsia="Times New Roman" w:hAnsi="Times New Roman" w:cs="Times New Roman"/>
+          <w:color w:val="000000"/>
+          <w:sz w:val="24"/>
+          <w:szCs w:val="24"/>
+        </w:rPr>
+        <w:t xml:space="preserve"> will also feature cognitive skill training.  </w:t>
+      </w:r>
+      <w:proofErr w:type="spellStart"/>
+      <w:r>
+        <w:rPr>
+          <w:rFonts w:ascii="Times New Roman" w:eastAsia="Times New Roman" w:hAnsi="Times New Roman" w:cs="Times New Roman"/>
+          <w:color w:val="000000"/>
+          <w:sz w:val="24"/>
+          <w:szCs w:val="24"/>
+        </w:rPr>
+        <w:t>SkillCourt’s</w:t>
+      </w:r>
+      <w:proofErr w:type="spellEnd"/>
+      <w:r>
+        <w:rPr>
+          <w:rFonts w:ascii="Times New Roman" w:eastAsia="Times New Roman" w:hAnsi="Times New Roman" w:cs="Times New Roman"/>
+          <w:color w:val="000000"/>
+          <w:sz w:val="24"/>
+          <w:szCs w:val="24"/>
+        </w:rPr>
+        <w:t xml:space="preserve"> specialized skill training will offer users access to routines designed to train specific skills for soccer.  Along with the analyzed data, a player can choose skills they feel they need to improve upon.  Ranging from Accuracy to Speed, a user will find a plethora of cognitive skills related to soccer being offered by </w:t>
+      </w:r>
+      <w:proofErr w:type="spellStart"/>
+      <w:r>
+        <w:rPr>
+          <w:rFonts w:ascii="Times New Roman" w:eastAsia="Times New Roman" w:hAnsi="Times New Roman" w:cs="Times New Roman"/>
+          <w:color w:val="000000"/>
+          <w:sz w:val="24"/>
+          <w:szCs w:val="24"/>
+        </w:rPr>
+        <w:t>SkillCourt</w:t>
+      </w:r>
+      <w:proofErr w:type="spellEnd"/>
+      <w:r>
+        <w:rPr>
+          <w:rFonts w:ascii="Times New Roman" w:eastAsia="Times New Roman" w:hAnsi="Times New Roman" w:cs="Times New Roman"/>
+          <w:color w:val="000000"/>
+          <w:sz w:val="24"/>
+          <w:szCs w:val="24"/>
+        </w:rPr>
         <w:t>.</w:t>
       </w:r>
     </w:p>
     <w:p>
       <w:pPr>
+        <w:spacing w:after="0" w:line="480" w:lineRule="auto"/>
+        <w:ind w:left="360" w:firstLine="720"/>
+        <w:jc w:val="both"/>
+        <w:rPr>
+          <w:rFonts w:ascii="Times New Roman" w:eastAsia="Times New Roman" w:hAnsi="Times New Roman" w:cs="Times New Roman"/>
+          <w:color w:val="000000"/>
+          <w:sz w:val="24"/>
+          <w:szCs w:val="24"/>
+        </w:rPr>
+      </w:pPr>
+    </w:p>
+    <w:p>
+      <w:pPr>
         <w:pStyle w:val="Heading3"/>
         <w:ind w:left="900" w:hanging="540"/>
       </w:pPr>
-      <w:bookmarkStart w:id="11" w:name="_Toc410333593"/>
-      <w:r>
+      <w:bookmarkStart w:id="12" w:name="_Toc410333593"/>
+      <w:r>
+        <w:lastRenderedPageBreak/>
         <w:t>2.3.</w:t>
       </w:r>
       <w:r>
         <w:tab/>
         <w:t>High Level Definition of User Requirements</w:t>
-      </w:r>
-      <w:bookmarkEnd w:id="11"/>
-    </w:p>
-    <w:p>
-      <w:pPr>
-        <w:ind w:left="720" w:firstLine="720"/>
-      </w:pPr>
-    </w:p>
-    <w:p>
-      <w:pPr>
-        <w:pStyle w:val="Heading3"/>
-        <w:ind w:left="900" w:hanging="540"/>
-      </w:pPr>
-      <w:bookmarkStart w:id="12" w:name="_Toc410333594"/>
-      <w:r>
-        <w:t>2.4.</w:t>
-      </w:r>
-      <w:r>
-        <w:tab/>
-        <w:t>Alternative Solutions</w:t>
       </w:r>
       <w:bookmarkEnd w:id="12"/>
     </w:p>
     <w:p>
       <w:pPr>
-        <w:pStyle w:val="Heading4"/>
-        <w:ind w:left="1440" w:hanging="720"/>
-        <w:rPr>
-          <w:i w:val="0"/>
-        </w:rPr>
-      </w:pPr>
-      <w:r>
-        <w:rPr>
-          <w:i w:val="0"/>
-        </w:rPr>
-        <w:t>2.4.1.</w:t>
-      </w:r>
-      <w:r>
-        <w:rPr>
-          <w:i w:val="0"/>
-        </w:rPr>
-        <w:tab/>
-        <w:t>Description of Alternatives</w:t>
+        <w:spacing w:after="0" w:line="480" w:lineRule="auto"/>
+        <w:ind w:left="360" w:firstLine="720"/>
+        <w:jc w:val="both"/>
+        <w:rPr>
+          <w:rFonts w:ascii="Times New Roman" w:eastAsia="Times New Roman" w:hAnsi="Times New Roman" w:cs="Times New Roman"/>
+          <w:color w:val="000000"/>
+          <w:sz w:val="24"/>
+          <w:szCs w:val="24"/>
+        </w:rPr>
+      </w:pPr>
+      <w:r>
+        <w:rPr>
+          <w:rFonts w:ascii="Times New Roman" w:eastAsia="Times New Roman" w:hAnsi="Times New Roman" w:cs="Times New Roman"/>
+          <w:color w:val="000000"/>
+          <w:sz w:val="24"/>
+          <w:szCs w:val="24"/>
+        </w:rPr>
+        <w:t xml:space="preserve">For our program to function as intended, the system must meet certain requirements.  These include a pad simulator, an interface for allowing users to connect to the pads, and a database for storing pre-defined routines and skills for the pads to use.  </w:t>
       </w:r>
     </w:p>
     <w:p>
       <w:pPr>
-        <w:ind w:left="1440"/>
-        <w:rPr>
-          <w:b/>
-        </w:rPr>
-      </w:pPr>
+        <w:spacing w:after="0" w:line="480" w:lineRule="auto"/>
+        <w:ind w:left="360" w:firstLine="720"/>
+        <w:jc w:val="both"/>
+        <w:rPr>
+          <w:rFonts w:ascii="Times New Roman" w:eastAsia="Times New Roman" w:hAnsi="Times New Roman" w:cs="Times New Roman"/>
+          <w:color w:val="000000"/>
+          <w:sz w:val="24"/>
+          <w:szCs w:val="24"/>
+        </w:rPr>
+      </w:pPr>
+      <w:r>
+        <w:rPr>
+          <w:rFonts w:ascii="Times New Roman" w:eastAsia="Times New Roman" w:hAnsi="Times New Roman" w:cs="Times New Roman"/>
+          <w:color w:val="000000"/>
+          <w:sz w:val="24"/>
+          <w:szCs w:val="24"/>
+        </w:rPr>
+        <w:t xml:space="preserve">The pad simulator is an emulated device which will take the place of </w:t>
+      </w:r>
+      <w:proofErr w:type="spellStart"/>
+      <w:r>
+        <w:rPr>
+          <w:rFonts w:ascii="Times New Roman" w:eastAsia="Times New Roman" w:hAnsi="Times New Roman" w:cs="Times New Roman"/>
+          <w:color w:val="000000"/>
+          <w:sz w:val="24"/>
+          <w:szCs w:val="24"/>
+        </w:rPr>
+        <w:t>SkillCourt</w:t>
+      </w:r>
+      <w:proofErr w:type="spellEnd"/>
+      <w:r>
+        <w:rPr>
+          <w:rFonts w:ascii="Times New Roman" w:eastAsia="Times New Roman" w:hAnsi="Times New Roman" w:cs="Times New Roman"/>
+          <w:color w:val="000000"/>
+          <w:sz w:val="24"/>
+          <w:szCs w:val="24"/>
+        </w:rPr>
+        <w:t xml:space="preserve"> pads for testing showcasing purposes.  When the time comes, the pad simulator will be replaced by physical pads</w:t>
+      </w:r>
     </w:p>
     <w:p>
       <w:pPr>
-        <w:pStyle w:val="Heading4"/>
-        <w:ind w:left="1440" w:hanging="720"/>
-        <w:rPr>
-          <w:i w:val="0"/>
-        </w:rPr>
-      </w:pPr>
-      <w:r>
-        <w:rPr>
-          <w:i w:val="0"/>
-        </w:rPr>
-        <w:t>2.4.2.</w:t>
-      </w:r>
-      <w:r>
-        <w:rPr>
-          <w:i w:val="0"/>
-        </w:rPr>
-        <w:tab/>
-        <w:t>Selection Criteria</w:t>
-      </w:r>
+        <w:spacing w:after="0" w:line="480" w:lineRule="auto"/>
+        <w:ind w:left="360" w:firstLine="720"/>
+        <w:jc w:val="both"/>
+        <w:rPr>
+          <w:rFonts w:ascii="Times New Roman" w:eastAsia="Times New Roman" w:hAnsi="Times New Roman" w:cs="Times New Roman"/>
+          <w:color w:val="000000"/>
+          <w:sz w:val="24"/>
+          <w:szCs w:val="24"/>
+        </w:rPr>
+      </w:pPr>
     </w:p>
     <w:p>
       <w:pPr>
-        <w:ind w:left="1440"/>
-        <w:rPr>
-          <w:b/>
-        </w:rPr>
-      </w:pPr>
-    </w:p>
-    <w:p>
-      <w:pPr>
-        <w:pStyle w:val="Heading4"/>
-        <w:ind w:left="1440" w:hanging="720"/>
-        <w:rPr>
-          <w:i w:val="0"/>
-        </w:rPr>
-      </w:pPr>
-      <w:r>
-        <w:rPr>
-          <w:i w:val="0"/>
-        </w:rPr>
-        <w:t>2.4.3.</w:t>
-      </w:r>
-      <w:r>
-        <w:rPr>
-          <w:i w:val="0"/>
-        </w:rPr>
-        <w:tab/>
-        <w:t>Analysis of Alternatives</w:t>
-      </w:r>
-    </w:p>
-    <w:p>
-      <w:pPr>
-        <w:ind w:left="1440"/>
-      </w:pPr>
-    </w:p>
-    <w:p>
-      <w:pPr>
         <w:pStyle w:val="Heading3"/>
         <w:ind w:left="900" w:hanging="540"/>
       </w:pPr>
-      <w:bookmarkStart w:id="13" w:name="_Toc410333595"/>
-      <w:r>
-        <w:t>2.5.</w:t>
+      <w:bookmarkStart w:id="13" w:name="_Toc410333594"/>
+      <w:r>
+        <w:t>2.4.</w:t>
       </w:r>
       <w:r>
         <w:tab/>
-        <w:t>Recommendations</w:t>
+        <w:t>Alternative Solutions</w:t>
       </w:r>
       <w:bookmarkEnd w:id="13"/>
     </w:p>
     <w:p>
       <w:pPr>
-        <w:ind w:left="720" w:firstLine="720"/>
-      </w:pPr>
+        <w:pStyle w:val="Heading4"/>
+        <w:ind w:left="1440" w:hanging="720"/>
+        <w:rPr>
+          <w:i w:val="0"/>
+        </w:rPr>
+      </w:pPr>
+      <w:r>
+        <w:rPr>
+          <w:i w:val="0"/>
+        </w:rPr>
+        <w:t>2.4.1.</w:t>
+      </w:r>
+      <w:r>
+        <w:rPr>
+          <w:i w:val="0"/>
+        </w:rPr>
+        <w:tab/>
+        <w:t>Description of Alternatives</w:t>
+      </w:r>
+    </w:p>
+    <w:p>
+      <w:pPr>
+        <w:ind w:left="1440"/>
+        <w:rPr>
+          <w:b/>
+        </w:rPr>
+      </w:pPr>
+    </w:p>
+    <w:p>
+      <w:pPr>
+        <w:pStyle w:val="Heading4"/>
+        <w:ind w:left="1440" w:hanging="720"/>
+        <w:rPr>
+          <w:i w:val="0"/>
+        </w:rPr>
+      </w:pPr>
+      <w:r>
+        <w:rPr>
+          <w:i w:val="0"/>
+        </w:rPr>
+        <w:t>2.4.2.</w:t>
+      </w:r>
+      <w:r>
+        <w:rPr>
+          <w:i w:val="0"/>
+        </w:rPr>
+        <w:tab/>
+        <w:t>Selection Criteria</w:t>
+      </w:r>
+    </w:p>
+    <w:p>
+      <w:pPr>
+        <w:ind w:left="1440"/>
+        <w:rPr>
+          <w:b/>
+        </w:rPr>
+      </w:pPr>
+    </w:p>
+    <w:p>
+      <w:pPr>
+        <w:pStyle w:val="Heading4"/>
+        <w:ind w:left="1440" w:hanging="720"/>
+        <w:rPr>
+          <w:i w:val="0"/>
+        </w:rPr>
+      </w:pPr>
+      <w:r>
+        <w:rPr>
+          <w:i w:val="0"/>
+        </w:rPr>
+        <w:t>2.4.3.</w:t>
+      </w:r>
+      <w:r>
+        <w:rPr>
+          <w:i w:val="0"/>
+        </w:rPr>
+        <w:tab/>
+        <w:t>Analysis of Alternatives</w:t>
+      </w:r>
+    </w:p>
+    <w:p>
+      <w:pPr>
+        <w:ind w:left="1440"/>
+      </w:pPr>
+    </w:p>
+    <w:p>
+      <w:pPr>
+        <w:pStyle w:val="Heading3"/>
+        <w:ind w:left="900" w:hanging="540"/>
+      </w:pPr>
+      <w:bookmarkStart w:id="14" w:name="_Toc410333595"/>
+      <w:r>
+        <w:t>2.5.</w:t>
+      </w:r>
+      <w:r>
+        <w:tab/>
+        <w:t>Recommendations</w:t>
+      </w:r>
+      <w:bookmarkEnd w:id="14"/>
     </w:p>
     <w:p>
       <w:pPr>
@@ -3711,15 +4197,19 @@
           <w:szCs w:val="24"/>
         </w:rPr>
       </w:pPr>
-      <w:r>
+    </w:p>
+    <w:p>
+      <w:pPr>
+        <w:spacing w:after="0" w:line="480" w:lineRule="auto"/>
+        <w:ind w:left="360" w:firstLine="720"/>
+        <w:jc w:val="both"/>
         <w:rPr>
           <w:rFonts w:ascii="Times New Roman" w:eastAsia="Times New Roman" w:hAnsi="Times New Roman" w:cs="Times New Roman"/>
           <w:color w:val="000000"/>
           <w:sz w:val="24"/>
           <w:szCs w:val="24"/>
         </w:rPr>
-        <w:t xml:space="preserve">This project </w:t>
-      </w:r>
+      </w:pPr>
       <w:r>
         <w:rPr>
           <w:rFonts w:ascii="Times New Roman" w:eastAsia="Times New Roman" w:hAnsi="Times New Roman" w:cs="Times New Roman"/>
@@ -3727,8 +4217,9 @@
           <w:sz w:val="24"/>
           <w:szCs w:val="24"/>
         </w:rPr>
-        <w:t>will consist of creating the back-</w:t>
-      </w:r>
+        <w:t xml:space="preserve">This project will consist of creating the back-end for </w:t>
+      </w:r>
+      <w:proofErr w:type="spellStart"/>
       <w:r>
         <w:rPr>
           <w:rFonts w:ascii="Times New Roman" w:eastAsia="Times New Roman" w:hAnsi="Times New Roman" w:cs="Times New Roman"/>
@@ -3736,9 +4227,9 @@
           <w:sz w:val="24"/>
           <w:szCs w:val="24"/>
         </w:rPr>
-        <w:t xml:space="preserve">end for </w:t>
-      </w:r>
-      <w:proofErr w:type="spellStart"/>
+        <w:t>SkillCourt</w:t>
+      </w:r>
+      <w:proofErr w:type="spellEnd"/>
       <w:r>
         <w:rPr>
           <w:rFonts w:ascii="Times New Roman" w:eastAsia="Times New Roman" w:hAnsi="Times New Roman" w:cs="Times New Roman"/>
@@ -3746,9 +4237,9 @@
           <w:sz w:val="24"/>
           <w:szCs w:val="24"/>
         </w:rPr>
-        <w:t>SkillCourt</w:t>
-      </w:r>
-      <w:proofErr w:type="spellEnd"/>
+        <w:t xml:space="preserve">, an activity which uses pressure sensitive pads to help create a measurement and a guide for soccer training.  This includes developing an interface for accessing </w:t>
+      </w:r>
+      <w:proofErr w:type="spellStart"/>
       <w:r>
         <w:rPr>
           <w:rFonts w:ascii="Times New Roman" w:eastAsia="Times New Roman" w:hAnsi="Times New Roman" w:cs="Times New Roman"/>
@@ -3756,9 +4247,9 @@
           <w:sz w:val="24"/>
           <w:szCs w:val="24"/>
         </w:rPr>
-        <w:t xml:space="preserve">, an activity which uses pressure sensitive pads to help create a measurement and a guide for soccer training.  This includes developing an interface for accessing </w:t>
-      </w:r>
-      <w:proofErr w:type="spellStart"/>
+        <w:t>SkillCourt</w:t>
+      </w:r>
+      <w:proofErr w:type="spellEnd"/>
       <w:r>
         <w:rPr>
           <w:rFonts w:ascii="Times New Roman" w:eastAsia="Times New Roman" w:hAnsi="Times New Roman" w:cs="Times New Roman"/>
@@ -3766,9 +4257,9 @@
           <w:sz w:val="24"/>
           <w:szCs w:val="24"/>
         </w:rPr>
-        <w:t>SkillCourt</w:t>
-      </w:r>
-      <w:proofErr w:type="spellEnd"/>
+        <w:t xml:space="preserve">, creating programs that </w:t>
+      </w:r>
+      <w:proofErr w:type="spellStart"/>
       <w:r>
         <w:rPr>
           <w:rFonts w:ascii="Times New Roman" w:eastAsia="Times New Roman" w:hAnsi="Times New Roman" w:cs="Times New Roman"/>
@@ -3776,9 +4267,9 @@
           <w:sz w:val="24"/>
           <w:szCs w:val="24"/>
         </w:rPr>
-        <w:t xml:space="preserve">, creating programs that </w:t>
-      </w:r>
-      <w:proofErr w:type="spellStart"/>
+        <w:t>SkillCourt</w:t>
+      </w:r>
+      <w:proofErr w:type="spellEnd"/>
       <w:r>
         <w:rPr>
           <w:rFonts w:ascii="Times New Roman" w:eastAsia="Times New Roman" w:hAnsi="Times New Roman" w:cs="Times New Roman"/>
@@ -3786,9 +4277,9 @@
           <w:sz w:val="24"/>
           <w:szCs w:val="24"/>
         </w:rPr>
-        <w:t>SkillCourt</w:t>
-      </w:r>
-      <w:proofErr w:type="spellEnd"/>
+        <w:t xml:space="preserve"> players will use for training, and parsing data from games to create visuals for player review.  Also, since the pressure sensitive pads for </w:t>
+      </w:r>
+      <w:proofErr w:type="spellStart"/>
       <w:r>
         <w:rPr>
           <w:rFonts w:ascii="Times New Roman" w:eastAsia="Times New Roman" w:hAnsi="Times New Roman" w:cs="Times New Roman"/>
@@ -3796,8 +4287,9 @@
           <w:sz w:val="24"/>
           <w:szCs w:val="24"/>
         </w:rPr>
-        <w:t xml:space="preserve"> players will use for training, and parsing data from games to create visuals for player review.  </w:t>
-      </w:r>
+        <w:t>SkillCourt</w:t>
+      </w:r>
+      <w:proofErr w:type="spellEnd"/>
       <w:r>
         <w:rPr>
           <w:rFonts w:ascii="Times New Roman" w:eastAsia="Times New Roman" w:hAnsi="Times New Roman" w:cs="Times New Roman"/>
@@ -3805,10 +4297,8 @@
           <w:sz w:val="24"/>
           <w:szCs w:val="24"/>
         </w:rPr>
-        <w:lastRenderedPageBreak/>
-        <w:t xml:space="preserve">Also, since the pressure sensitive pads for </w:t>
-      </w:r>
-      <w:proofErr w:type="spellStart"/>
+        <w:t xml:space="preserve"> are still in development, we will need to create a pad-simulator which will simulate the pads for testing and showcasing purposes.</w:t>
+      </w:r>
       <w:r>
         <w:rPr>
           <w:rFonts w:ascii="Times New Roman" w:eastAsia="Times New Roman" w:hAnsi="Times New Roman" w:cs="Times New Roman"/>
@@ -3816,17 +4306,76 @@
           <w:sz w:val="24"/>
           <w:szCs w:val="24"/>
         </w:rPr>
-        <w:t>SkillCourt</w:t>
-      </w:r>
-      <w:proofErr w:type="spellEnd"/>
-      <w:r>
-        <w:rPr>
-          <w:rFonts w:ascii="Times New Roman" w:eastAsia="Times New Roman" w:hAnsi="Times New Roman" w:cs="Times New Roman"/>
+        <w:br/>
+      </w:r>
+      <w:r>
+        <w:rPr>
+          <w:rFonts w:eastAsia="Times New Roman"/>
+          <w:bCs/>
           <w:color w:val="000000"/>
           <w:sz w:val="24"/>
           <w:szCs w:val="24"/>
         </w:rPr>
-        <w:t xml:space="preserve"> are still in development, we will need to create a pad-simulator which will simulate the pads for testing and showcasing purposes.</w:t>
+        <w:t>The Current Analysis-Currently</w:t>
+      </w:r>
+      <w:r>
+        <w:rPr>
+          <w:rFonts w:ascii="Times New Roman" w:eastAsia="Times New Roman" w:hAnsi="Times New Roman" w:cs="Times New Roman"/>
+          <w:color w:val="000000"/>
+          <w:sz w:val="24"/>
+          <w:szCs w:val="24"/>
+        </w:rPr>
+        <w:t xml:space="preserve">, soccer training involves a lot of on-field practice, but offers no physical way to track progress.  In fact, most sports do not offer a guided methodology for tracking progress or attempts to offer skill specific training. </w:t>
+      </w:r>
+      <w:proofErr w:type="spellStart"/>
+      <w:r>
+        <w:rPr>
+          <w:rFonts w:ascii="Times New Roman" w:eastAsia="Times New Roman" w:hAnsi="Times New Roman" w:cs="Times New Roman"/>
+          <w:color w:val="000000"/>
+          <w:sz w:val="24"/>
+          <w:szCs w:val="24"/>
+        </w:rPr>
+        <w:t>SkillCourt</w:t>
+      </w:r>
+      <w:proofErr w:type="spellEnd"/>
+      <w:r>
+        <w:rPr>
+          <w:rFonts w:ascii="Times New Roman" w:eastAsia="Times New Roman" w:hAnsi="Times New Roman" w:cs="Times New Roman"/>
+          <w:color w:val="000000"/>
+          <w:sz w:val="24"/>
+          <w:szCs w:val="24"/>
+        </w:rPr>
+        <w:t xml:space="preserve"> attempts to overhaul </w:t>
+      </w:r>
+      <w:r>
+        <w:rPr>
+          <w:rFonts w:ascii="Times New Roman" w:eastAsia="Times New Roman" w:hAnsi="Times New Roman" w:cs="Times New Roman"/>
+          <w:color w:val="000000"/>
+          <w:sz w:val="24"/>
+          <w:szCs w:val="24"/>
+        </w:rPr>
+        <w:lastRenderedPageBreak/>
+        <w:t xml:space="preserve">this outdated method by creating an environment which will monitor your progress and offer an arena for furthering your capabilities as a soccer player.  In the future, </w:t>
+      </w:r>
+      <w:proofErr w:type="spellStart"/>
+      <w:r>
+        <w:rPr>
+          <w:rFonts w:ascii="Times New Roman" w:eastAsia="Times New Roman" w:hAnsi="Times New Roman" w:cs="Times New Roman"/>
+          <w:color w:val="000000"/>
+          <w:sz w:val="24"/>
+          <w:szCs w:val="24"/>
+        </w:rPr>
+        <w:t>SkillCourt</w:t>
+      </w:r>
+      <w:proofErr w:type="spellEnd"/>
+      <w:r>
+        <w:rPr>
+          <w:rFonts w:ascii="Times New Roman" w:eastAsia="Times New Roman" w:hAnsi="Times New Roman" w:cs="Times New Roman"/>
+          <w:color w:val="000000"/>
+          <w:sz w:val="24"/>
+          <w:szCs w:val="24"/>
+        </w:rPr>
+        <w:t xml:space="preserve"> may also provide this outlet for other sports as well, such as Tennis, Racquetball, and (IDK???).  </w:t>
       </w:r>
     </w:p>
     <w:p>
@@ -3855,7 +4404,7 @@
           <w:bCs w:val="0"/>
         </w:rPr>
       </w:pPr>
-      <w:bookmarkStart w:id="14" w:name="_Toc410333596"/>
+      <w:bookmarkStart w:id="15" w:name="_Toc410333596"/>
       <w:r>
         <w:rPr>
           <w:rStyle w:val="Heading2Char"/>
@@ -3865,7 +4414,7 @@
         <w:lastRenderedPageBreak/>
         <w:t>Project Plan</w:t>
       </w:r>
-      <w:bookmarkEnd w:id="14"/>
+      <w:bookmarkEnd w:id="15"/>
     </w:p>
     <w:p>
       <w:pPr>
@@ -3915,11 +4464,11 @@
         </w:tabs>
         <w:ind w:left="360" w:firstLine="0"/>
       </w:pPr>
-      <w:bookmarkStart w:id="15" w:name="_Toc410333597"/>
+      <w:bookmarkStart w:id="16" w:name="_Toc410333597"/>
       <w:r>
         <w:t>Project Organization</w:t>
       </w:r>
-      <w:bookmarkEnd w:id="15"/>
+      <w:bookmarkEnd w:id="16"/>
     </w:p>
     <w:p>
       <w:pPr>
@@ -4257,12 +4806,12 @@
         </w:tabs>
         <w:ind w:left="360" w:firstLine="0"/>
       </w:pPr>
-      <w:bookmarkStart w:id="16" w:name="_Toc410333598"/>
+      <w:bookmarkStart w:id="17" w:name="_Toc410333598"/>
       <w:r>
         <w:lastRenderedPageBreak/>
         <w:t>Identification of Tasks, Milestones and Deliverables</w:t>
       </w:r>
-      <w:bookmarkEnd w:id="16"/>
+      <w:bookmarkEnd w:id="17"/>
     </w:p>
     <w:p>
       <w:pPr>
@@ -4786,7 +5335,7 @@
           <w:b/>
         </w:rPr>
       </w:pPr>
-      <w:bookmarkStart w:id="17" w:name="_Toc410333599"/>
+      <w:bookmarkStart w:id="18" w:name="_Toc410333599"/>
       <w:r>
         <w:rPr>
           <w:rStyle w:val="Heading2Char"/>
@@ -4796,7 +5345,7 @@
         <w:lastRenderedPageBreak/>
         <w:t>Appendix</w:t>
       </w:r>
-      <w:bookmarkEnd w:id="17"/>
+      <w:bookmarkEnd w:id="18"/>
       <w:r>
         <w:rPr>
           <w:rStyle w:val="Heading2Char"/>
@@ -4829,11 +5378,11 @@
         </w:tabs>
         <w:ind w:left="360" w:firstLine="0"/>
       </w:pPr>
-      <w:bookmarkStart w:id="18" w:name="_Toc410333600"/>
+      <w:bookmarkStart w:id="19" w:name="_Toc410333600"/>
       <w:r>
         <w:t>Appendix A - Project schedule</w:t>
       </w:r>
-      <w:bookmarkEnd w:id="18"/>
+      <w:bookmarkEnd w:id="19"/>
     </w:p>
     <w:p/>
     <w:p/>
@@ -5067,12 +5616,12 @@
         </w:tabs>
         <w:ind w:left="360" w:firstLine="0"/>
       </w:pPr>
-      <w:bookmarkStart w:id="19" w:name="_Toc410333601"/>
+      <w:bookmarkStart w:id="20" w:name="_Toc410333601"/>
       <w:r>
         <w:lastRenderedPageBreak/>
         <w:t>Appendix B – Feasibility Matrix</w:t>
       </w:r>
-      <w:bookmarkEnd w:id="19"/>
+      <w:bookmarkEnd w:id="20"/>
     </w:p>
     <w:p>
       <w:pPr>
@@ -5115,12 +5664,12 @@
         </w:tabs>
         <w:ind w:left="360" w:firstLine="0"/>
       </w:pPr>
-      <w:bookmarkStart w:id="20" w:name="_Toc410333602"/>
+      <w:bookmarkStart w:id="21" w:name="_Toc410333602"/>
       <w:r>
         <w:lastRenderedPageBreak/>
         <w:t>Appendix C – Cost Matrix</w:t>
       </w:r>
-      <w:bookmarkEnd w:id="20"/>
+      <w:bookmarkEnd w:id="21"/>
     </w:p>
     <w:p>
       <w:pPr>
@@ -5601,13 +6150,7 @@
               <w:rPr>
                 <w:bCs w:val="0"/>
               </w:rPr>
-              <w:t>Software</w:t>
-            </w:r>
-            <w:r>
-              <w:rPr>
-                <w:bCs w:val="0"/>
-              </w:rPr>
-              <w:t xml:space="preserve"> Resources</w:t>
+              <w:t>Software Resources</w:t>
             </w:r>
           </w:p>
         </w:tc>
@@ -5628,19 +6171,7 @@
               <w:rPr>
                 <w:bCs/>
               </w:rPr>
-              <w:t>Software (</w:t>
-            </w:r>
-            <w:r>
-              <w:rPr>
-                <w:bCs/>
-              </w:rPr>
-              <w:t>All open source</w:t>
-            </w:r>
-            <w:r>
-              <w:rPr>
-                <w:bCs/>
-              </w:rPr>
-              <w:t>)</w:t>
+              <w:t>Software (All open source)</w:t>
             </w:r>
           </w:p>
         </w:tc>
@@ -5694,15 +6225,7 @@
               <w:rPr>
                 <w:bCs w:val="0"/>
               </w:rPr>
-              <w:t>T</w:t>
-            </w:r>
-            <w:bookmarkStart w:id="21" w:name="_GoBack"/>
-            <w:bookmarkEnd w:id="21"/>
-            <w:r>
-              <w:rPr>
-                <w:bCs w:val="0"/>
-              </w:rPr>
-              <w:t>otal</w:t>
+              <w:t>Total</w:t>
             </w:r>
           </w:p>
         </w:tc>
@@ -7234,16 +7757,7 @@
           <w:sz w:val="23"/>
           <w:szCs w:val="23"/>
         </w:rPr>
-        <w:t xml:space="preserve"> Santiago</w:t>
-      </w:r>
-      <w:r>
-        <w:rPr>
-          <w:rFonts w:ascii="Arial" w:eastAsia="Times New Roman" w:hAnsi="Arial" w:cs="Arial"/>
-          <w:color w:val="000000"/>
-          <w:sz w:val="23"/>
-          <w:szCs w:val="23"/>
-        </w:rPr>
-        <w:t xml:space="preserve">, </w:t>
+        <w:t xml:space="preserve"> Santiago, </w:t>
       </w:r>
       <w:r>
         <w:rPr>
@@ -9317,7 +9831,7 @@
           <w:rPr>
             <w:noProof/>
           </w:rPr>
-          <w:t>14</w:t>
+          <w:t>16</w:t>
         </w:r>
         <w:r>
           <w:fldChar w:fldCharType="end"/>
@@ -10604,6 +11118,119 @@
     </w:lvl>
   </w:abstractNum>
   <w:abstractNum w:abstractNumId="11">
+    <w:nsid w:val="3E5F70CC"/>
+    <w:multiLevelType w:val="hybridMultilevel"/>
+    <w:tmpl w:val="24147428"/>
+    <w:lvl w:ilvl="0" w:tplc="04090001">
+      <w:start w:val="1"/>
+      <w:numFmt w:val="bullet"/>
+      <w:lvlText w:val=""/>
+      <w:lvlJc w:val="left"/>
+      <w:pPr>
+        <w:ind w:left="1440" w:hanging="360"/>
+      </w:pPr>
+      <w:rPr>
+        <w:rFonts w:ascii="Symbol" w:hAnsi="Symbol" w:hint="default"/>
+      </w:rPr>
+    </w:lvl>
+    <w:lvl w:ilvl="1" w:tplc="04090003" w:tentative="1">
+      <w:start w:val="1"/>
+      <w:numFmt w:val="bullet"/>
+      <w:lvlText w:val="o"/>
+      <w:lvlJc w:val="left"/>
+      <w:pPr>
+        <w:ind w:left="2160" w:hanging="360"/>
+      </w:pPr>
+      <w:rPr>
+        <w:rFonts w:ascii="Courier New" w:hAnsi="Courier New" w:cs="Courier New" w:hint="default"/>
+      </w:rPr>
+    </w:lvl>
+    <w:lvl w:ilvl="2" w:tplc="04090005" w:tentative="1">
+      <w:start w:val="1"/>
+      <w:numFmt w:val="bullet"/>
+      <w:lvlText w:val=""/>
+      <w:lvlJc w:val="left"/>
+      <w:pPr>
+        <w:ind w:left="2880" w:hanging="360"/>
+      </w:pPr>
+      <w:rPr>
+        <w:rFonts w:ascii="Wingdings" w:hAnsi="Wingdings" w:hint="default"/>
+      </w:rPr>
+    </w:lvl>
+    <w:lvl w:ilvl="3" w:tplc="04090001" w:tentative="1">
+      <w:start w:val="1"/>
+      <w:numFmt w:val="bullet"/>
+      <w:lvlText w:val=""/>
+      <w:lvlJc w:val="left"/>
+      <w:pPr>
+        <w:ind w:left="3600" w:hanging="360"/>
+      </w:pPr>
+      <w:rPr>
+        <w:rFonts w:ascii="Symbol" w:hAnsi="Symbol" w:hint="default"/>
+      </w:rPr>
+    </w:lvl>
+    <w:lvl w:ilvl="4" w:tplc="04090003" w:tentative="1">
+      <w:start w:val="1"/>
+      <w:numFmt w:val="bullet"/>
+      <w:lvlText w:val="o"/>
+      <w:lvlJc w:val="left"/>
+      <w:pPr>
+        <w:ind w:left="4320" w:hanging="360"/>
+      </w:pPr>
+      <w:rPr>
+        <w:rFonts w:ascii="Courier New" w:hAnsi="Courier New" w:cs="Courier New" w:hint="default"/>
+      </w:rPr>
+    </w:lvl>
+    <w:lvl w:ilvl="5" w:tplc="04090005" w:tentative="1">
+      <w:start w:val="1"/>
+      <w:numFmt w:val="bullet"/>
+      <w:lvlText w:val=""/>
+      <w:lvlJc w:val="left"/>
+      <w:pPr>
+        <w:ind w:left="5040" w:hanging="360"/>
+      </w:pPr>
+      <w:rPr>
+        <w:rFonts w:ascii="Wingdings" w:hAnsi="Wingdings" w:hint="default"/>
+      </w:rPr>
+    </w:lvl>
+    <w:lvl w:ilvl="6" w:tplc="04090001" w:tentative="1">
+      <w:start w:val="1"/>
+      <w:numFmt w:val="bullet"/>
+      <w:lvlText w:val=""/>
+      <w:lvlJc w:val="left"/>
+      <w:pPr>
+        <w:ind w:left="5760" w:hanging="360"/>
+      </w:pPr>
+      <w:rPr>
+        <w:rFonts w:ascii="Symbol" w:hAnsi="Symbol" w:hint="default"/>
+      </w:rPr>
+    </w:lvl>
+    <w:lvl w:ilvl="7" w:tplc="04090003" w:tentative="1">
+      <w:start w:val="1"/>
+      <w:numFmt w:val="bullet"/>
+      <w:lvlText w:val="o"/>
+      <w:lvlJc w:val="left"/>
+      <w:pPr>
+        <w:ind w:left="6480" w:hanging="360"/>
+      </w:pPr>
+      <w:rPr>
+        <w:rFonts w:ascii="Courier New" w:hAnsi="Courier New" w:cs="Courier New" w:hint="default"/>
+      </w:rPr>
+    </w:lvl>
+    <w:lvl w:ilvl="8" w:tplc="04090005" w:tentative="1">
+      <w:start w:val="1"/>
+      <w:numFmt w:val="bullet"/>
+      <w:lvlText w:val=""/>
+      <w:lvlJc w:val="left"/>
+      <w:pPr>
+        <w:ind w:left="7200" w:hanging="360"/>
+      </w:pPr>
+      <w:rPr>
+        <w:rFonts w:ascii="Wingdings" w:hAnsi="Wingdings" w:hint="default"/>
+      </w:rPr>
+    </w:lvl>
+  </w:abstractNum>
+  <w:abstractNum w:abstractNumId="12">
     <w:nsid w:val="44BA6715"/>
     <w:multiLevelType w:val="multilevel"/>
     <w:tmpl w:val="A5B6ABA8"/>
@@ -10752,7 +11379,7 @@
       </w:rPr>
     </w:lvl>
   </w:abstractNum>
-  <w:abstractNum w:abstractNumId="12">
+  <w:abstractNum w:abstractNumId="13">
     <w:nsid w:val="458B365D"/>
     <w:multiLevelType w:val="multilevel"/>
     <w:tmpl w:val="2050F610"/>
@@ -10873,7 +11500,7 @@
       </w:rPr>
     </w:lvl>
   </w:abstractNum>
-  <w:abstractNum w:abstractNumId="13">
+  <w:abstractNum w:abstractNumId="14">
     <w:nsid w:val="49F50D41"/>
     <w:multiLevelType w:val="multilevel"/>
     <w:tmpl w:val="544C5D18"/>
@@ -11022,7 +11649,7 @@
       </w:rPr>
     </w:lvl>
   </w:abstractNum>
-  <w:abstractNum w:abstractNumId="14">
+  <w:abstractNum w:abstractNumId="15">
     <w:nsid w:val="4B177E8A"/>
     <w:multiLevelType w:val="multilevel"/>
     <w:tmpl w:val="2050F610"/>
@@ -11143,7 +11770,120 @@
       </w:rPr>
     </w:lvl>
   </w:abstractNum>
-  <w:abstractNum w:abstractNumId="15">
+  <w:abstractNum w:abstractNumId="16">
+    <w:nsid w:val="5BB624D5"/>
+    <w:multiLevelType w:val="multilevel"/>
+    <w:tmpl w:val="5A3E518A"/>
+    <w:lvl w:ilvl="0">
+      <w:start w:val="1"/>
+      <w:numFmt w:val="decimal"/>
+      <w:lvlText w:val="%1"/>
+      <w:lvlJc w:val="left"/>
+      <w:pPr>
+        <w:ind w:left="540" w:hanging="540"/>
+      </w:pPr>
+      <w:rPr>
+        <w:rFonts w:hint="default"/>
+      </w:rPr>
+    </w:lvl>
+    <w:lvl w:ilvl="1">
+      <w:start w:val="1"/>
+      <w:numFmt w:val="decimal"/>
+      <w:lvlText w:val="%1.%2"/>
+      <w:lvlJc w:val="left"/>
+      <w:pPr>
+        <w:ind w:left="900" w:hanging="540"/>
+      </w:pPr>
+      <w:rPr>
+        <w:rFonts w:hint="default"/>
+      </w:rPr>
+    </w:lvl>
+    <w:lvl w:ilvl="2">
+      <w:start w:val="1"/>
+      <w:numFmt w:val="decimal"/>
+      <w:lvlText w:val="%1.%2.%3"/>
+      <w:lvlJc w:val="left"/>
+      <w:pPr>
+        <w:ind w:left="1440" w:hanging="720"/>
+      </w:pPr>
+      <w:rPr>
+        <w:rFonts w:hint="default"/>
+      </w:rPr>
+    </w:lvl>
+    <w:lvl w:ilvl="3">
+      <w:start w:val="1"/>
+      <w:numFmt w:val="decimal"/>
+      <w:lvlText w:val="%1.%2.%3.%4"/>
+      <w:lvlJc w:val="left"/>
+      <w:pPr>
+        <w:ind w:left="1800" w:hanging="720"/>
+      </w:pPr>
+      <w:rPr>
+        <w:rFonts w:hint="default"/>
+      </w:rPr>
+    </w:lvl>
+    <w:lvl w:ilvl="4">
+      <w:start w:val="1"/>
+      <w:numFmt w:val="decimal"/>
+      <w:lvlText w:val="%1.%2.%3.%4.%5"/>
+      <w:lvlJc w:val="left"/>
+      <w:pPr>
+        <w:ind w:left="2520" w:hanging="1080"/>
+      </w:pPr>
+      <w:rPr>
+        <w:rFonts w:hint="default"/>
+      </w:rPr>
+    </w:lvl>
+    <w:lvl w:ilvl="5">
+      <w:start w:val="1"/>
+      <w:numFmt w:val="decimal"/>
+      <w:lvlText w:val="%1.%2.%3.%4.%5.%6"/>
+      <w:lvlJc w:val="left"/>
+      <w:pPr>
+        <w:ind w:left="2880" w:hanging="1080"/>
+      </w:pPr>
+      <w:rPr>
+        <w:rFonts w:hint="default"/>
+      </w:rPr>
+    </w:lvl>
+    <w:lvl w:ilvl="6">
+      <w:start w:val="1"/>
+      <w:numFmt w:val="decimal"/>
+      <w:lvlText w:val="%1.%2.%3.%4.%5.%6.%7"/>
+      <w:lvlJc w:val="left"/>
+      <w:pPr>
+        <w:ind w:left="3600" w:hanging="1440"/>
+      </w:pPr>
+      <w:rPr>
+        <w:rFonts w:hint="default"/>
+      </w:rPr>
+    </w:lvl>
+    <w:lvl w:ilvl="7">
+      <w:start w:val="1"/>
+      <w:numFmt w:val="decimal"/>
+      <w:lvlText w:val="%1.%2.%3.%4.%5.%6.%7.%8"/>
+      <w:lvlJc w:val="left"/>
+      <w:pPr>
+        <w:ind w:left="3960" w:hanging="1440"/>
+      </w:pPr>
+      <w:rPr>
+        <w:rFonts w:hint="default"/>
+      </w:rPr>
+    </w:lvl>
+    <w:lvl w:ilvl="8">
+      <w:start w:val="1"/>
+      <w:numFmt w:val="decimal"/>
+      <w:lvlText w:val="%1.%2.%3.%4.%5.%6.%7.%8.%9"/>
+      <w:lvlJc w:val="left"/>
+      <w:pPr>
+        <w:ind w:left="4320" w:hanging="1440"/>
+      </w:pPr>
+      <w:rPr>
+        <w:rFonts w:hint="default"/>
+      </w:rPr>
+    </w:lvl>
+  </w:abstractNum>
+  <w:abstractNum w:abstractNumId="17">
     <w:nsid w:val="616E0529"/>
     <w:multiLevelType w:val="multilevel"/>
     <w:tmpl w:val="4A0AD9D4"/>
@@ -11292,7 +12032,7 @@
       </w:rPr>
     </w:lvl>
   </w:abstractNum>
-  <w:abstractNum w:abstractNumId="16">
+  <w:abstractNum w:abstractNumId="18">
     <w:nsid w:val="69925BB6"/>
     <w:multiLevelType w:val="multilevel"/>
     <w:tmpl w:val="494697B0"/>
@@ -11441,7 +12181,7 @@
       </w:rPr>
     </w:lvl>
   </w:abstractNum>
-  <w:abstractNum w:abstractNumId="17">
+  <w:abstractNum w:abstractNumId="19">
     <w:nsid w:val="6E87028B"/>
     <w:multiLevelType w:val="multilevel"/>
     <w:tmpl w:val="6EB8FF9C"/>
@@ -11590,7 +12330,7 @@
       </w:rPr>
     </w:lvl>
   </w:abstractNum>
-  <w:abstractNum w:abstractNumId="18">
+  <w:abstractNum w:abstractNumId="20">
     <w:nsid w:val="732224B4"/>
     <w:multiLevelType w:val="multilevel"/>
     <w:tmpl w:val="7926489E"/>
@@ -11739,7 +12479,7 @@
       </w:rPr>
     </w:lvl>
   </w:abstractNum>
-  <w:abstractNum w:abstractNumId="19">
+  <w:abstractNum w:abstractNumId="21">
     <w:nsid w:val="73EF6954"/>
     <w:multiLevelType w:val="multilevel"/>
     <w:tmpl w:val="0396DE1C"/>
@@ -11888,7 +12628,7 @@
       </w:rPr>
     </w:lvl>
   </w:abstractNum>
-  <w:abstractNum w:abstractNumId="20">
+  <w:abstractNum w:abstractNumId="22">
     <w:nsid w:val="785B1002"/>
     <w:multiLevelType w:val="multilevel"/>
     <w:tmpl w:val="64B2845A"/>
@@ -12009,6 +12749,119 @@
       </w:rPr>
     </w:lvl>
   </w:abstractNum>
+  <w:abstractNum w:abstractNumId="23">
+    <w:nsid w:val="7D1E419C"/>
+    <w:multiLevelType w:val="hybridMultilevel"/>
+    <w:tmpl w:val="84BEE9F0"/>
+    <w:lvl w:ilvl="0" w:tplc="04090001">
+      <w:start w:val="1"/>
+      <w:numFmt w:val="bullet"/>
+      <w:lvlText w:val=""/>
+      <w:lvlJc w:val="left"/>
+      <w:pPr>
+        <w:ind w:left="2160" w:hanging="360"/>
+      </w:pPr>
+      <w:rPr>
+        <w:rFonts w:ascii="Symbol" w:hAnsi="Symbol" w:hint="default"/>
+      </w:rPr>
+    </w:lvl>
+    <w:lvl w:ilvl="1" w:tplc="04090003" w:tentative="1">
+      <w:start w:val="1"/>
+      <w:numFmt w:val="bullet"/>
+      <w:lvlText w:val="o"/>
+      <w:lvlJc w:val="left"/>
+      <w:pPr>
+        <w:ind w:left="2880" w:hanging="360"/>
+      </w:pPr>
+      <w:rPr>
+        <w:rFonts w:ascii="Courier New" w:hAnsi="Courier New" w:cs="Courier New" w:hint="default"/>
+      </w:rPr>
+    </w:lvl>
+    <w:lvl w:ilvl="2" w:tplc="04090005" w:tentative="1">
+      <w:start w:val="1"/>
+      <w:numFmt w:val="bullet"/>
+      <w:lvlText w:val=""/>
+      <w:lvlJc w:val="left"/>
+      <w:pPr>
+        <w:ind w:left="3600" w:hanging="360"/>
+      </w:pPr>
+      <w:rPr>
+        <w:rFonts w:ascii="Wingdings" w:hAnsi="Wingdings" w:hint="default"/>
+      </w:rPr>
+    </w:lvl>
+    <w:lvl w:ilvl="3" w:tplc="04090001" w:tentative="1">
+      <w:start w:val="1"/>
+      <w:numFmt w:val="bullet"/>
+      <w:lvlText w:val=""/>
+      <w:lvlJc w:val="left"/>
+      <w:pPr>
+        <w:ind w:left="4320" w:hanging="360"/>
+      </w:pPr>
+      <w:rPr>
+        <w:rFonts w:ascii="Symbol" w:hAnsi="Symbol" w:hint="default"/>
+      </w:rPr>
+    </w:lvl>
+    <w:lvl w:ilvl="4" w:tplc="04090003" w:tentative="1">
+      <w:start w:val="1"/>
+      <w:numFmt w:val="bullet"/>
+      <w:lvlText w:val="o"/>
+      <w:lvlJc w:val="left"/>
+      <w:pPr>
+        <w:ind w:left="5040" w:hanging="360"/>
+      </w:pPr>
+      <w:rPr>
+        <w:rFonts w:ascii="Courier New" w:hAnsi="Courier New" w:cs="Courier New" w:hint="default"/>
+      </w:rPr>
+    </w:lvl>
+    <w:lvl w:ilvl="5" w:tplc="04090005" w:tentative="1">
+      <w:start w:val="1"/>
+      <w:numFmt w:val="bullet"/>
+      <w:lvlText w:val=""/>
+      <w:lvlJc w:val="left"/>
+      <w:pPr>
+        <w:ind w:left="5760" w:hanging="360"/>
+      </w:pPr>
+      <w:rPr>
+        <w:rFonts w:ascii="Wingdings" w:hAnsi="Wingdings" w:hint="default"/>
+      </w:rPr>
+    </w:lvl>
+    <w:lvl w:ilvl="6" w:tplc="04090001" w:tentative="1">
+      <w:start w:val="1"/>
+      <w:numFmt w:val="bullet"/>
+      <w:lvlText w:val=""/>
+      <w:lvlJc w:val="left"/>
+      <w:pPr>
+        <w:ind w:left="6480" w:hanging="360"/>
+      </w:pPr>
+      <w:rPr>
+        <w:rFonts w:ascii="Symbol" w:hAnsi="Symbol" w:hint="default"/>
+      </w:rPr>
+    </w:lvl>
+    <w:lvl w:ilvl="7" w:tplc="04090003" w:tentative="1">
+      <w:start w:val="1"/>
+      <w:numFmt w:val="bullet"/>
+      <w:lvlText w:val="o"/>
+      <w:lvlJc w:val="left"/>
+      <w:pPr>
+        <w:ind w:left="7200" w:hanging="360"/>
+      </w:pPr>
+      <w:rPr>
+        <w:rFonts w:ascii="Courier New" w:hAnsi="Courier New" w:cs="Courier New" w:hint="default"/>
+      </w:rPr>
+    </w:lvl>
+    <w:lvl w:ilvl="8" w:tplc="04090005" w:tentative="1">
+      <w:start w:val="1"/>
+      <w:numFmt w:val="bullet"/>
+      <w:lvlText w:val=""/>
+      <w:lvlJc w:val="left"/>
+      <w:pPr>
+        <w:ind w:left="7920" w:hanging="360"/>
+      </w:pPr>
+      <w:rPr>
+        <w:rFonts w:ascii="Wingdings" w:hAnsi="Wingdings" w:hint="default"/>
+      </w:rPr>
+    </w:lvl>
+  </w:abstractNum>
   <w:num w:numId="1">
     <w:abstractNumId w:val="8"/>
   </w:num>
@@ -12016,7 +12869,7 @@
     <w:abstractNumId w:val="2"/>
   </w:num>
   <w:num w:numId="3">
-    <w:abstractNumId w:val="20"/>
+    <w:abstractNumId w:val="22"/>
   </w:num>
   <w:num w:numId="4">
     <w:abstractNumId w:val="6"/>
@@ -12034,7 +12887,7 @@
     <w:abstractNumId w:val="0"/>
   </w:num>
   <w:num w:numId="9">
-    <w:abstractNumId w:val="15"/>
+    <w:abstractNumId w:val="17"/>
   </w:num>
   <w:num w:numId="10">
     <w:abstractNumId w:val="1"/>
@@ -12090,22 +12943,22 @@
     </w:lvlOverride>
   </w:num>
   <w:num w:numId="16">
-    <w:abstractNumId w:val="17"/>
+    <w:abstractNumId w:val="19"/>
   </w:num>
   <w:num w:numId="17">
-    <w:abstractNumId w:val="11"/>
+    <w:abstractNumId w:val="12"/>
   </w:num>
   <w:num w:numId="18">
-    <w:abstractNumId w:val="19"/>
+    <w:abstractNumId w:val="21"/>
   </w:num>
   <w:num w:numId="19">
-    <w:abstractNumId w:val="13"/>
+    <w:abstractNumId w:val="14"/>
   </w:num>
   <w:num w:numId="20">
-    <w:abstractNumId w:val="16"/>
+    <w:abstractNumId w:val="18"/>
   </w:num>
   <w:num w:numId="21">
-    <w:abstractNumId w:val="18"/>
+    <w:abstractNumId w:val="20"/>
   </w:num>
   <w:num w:numId="22">
     <w:abstractNumId w:val="5"/>
@@ -12114,13 +12967,22 @@
     <w:abstractNumId w:val="9"/>
   </w:num>
   <w:num w:numId="24">
-    <w:abstractNumId w:val="14"/>
+    <w:abstractNumId w:val="15"/>
   </w:num>
   <w:num w:numId="25">
-    <w:abstractNumId w:val="12"/>
+    <w:abstractNumId w:val="13"/>
   </w:num>
   <w:num w:numId="26">
     <w:abstractNumId w:val="10"/>
+  </w:num>
+  <w:num w:numId="27">
+    <w:abstractNumId w:val="16"/>
+  </w:num>
+  <w:num w:numId="28">
+    <w:abstractNumId w:val="11"/>
+  </w:num>
+  <w:num w:numId="29">
+    <w:abstractNumId w:val="23"/>
   </w:num>
 </w:numbering>
 </file>
@@ -12322,7 +13184,7 @@
     <w:lsdException w:name="Medium Shading 2 Accent 1" w:uiPriority="64"/>
     <w:lsdException w:name="Medium List 1 Accent 1" w:uiPriority="65"/>
     <w:lsdException w:name="Revision" w:semiHidden="1"/>
-    <w:lsdException w:name="List Paragraph" w:uiPriority="72" w:qFormat="1"/>
+    <w:lsdException w:name="List Paragraph" w:uiPriority="34" w:qFormat="1"/>
     <w:lsdException w:name="Quote" w:uiPriority="29" w:qFormat="1"/>
     <w:lsdException w:name="Intense Quote" w:uiPriority="30" w:qFormat="1"/>
     <w:lsdException w:name="Medium List 2 Accent 1" w:uiPriority="66"/>
@@ -12781,7 +13643,7 @@
   <w:style w:type="paragraph" w:styleId="ListParagraph">
     <w:name w:val="List Paragraph"/>
     <w:basedOn w:val="Normal"/>
-    <w:uiPriority w:val="72"/>
+    <w:uiPriority w:val="34"/>
     <w:qFormat/>
     <w:rsid w:val="00343BC1"/>
     <w:pPr>
@@ -15586,83 +16448,83 @@
     </dgm:pt>
   </dgm:ptLst>
   <dgm:cxnLst>
-    <dgm:cxn modelId="{C0C1369D-C090-4BB3-8378-8DCD12E4CA2B}" type="presOf" srcId="{B4B93DE9-7C24-4CE7-9390-73ECDB345FA8}" destId="{E3C3FB86-6E6D-4C4A-BAB4-642DBE6ED5E2}" srcOrd="1" destOrd="0" presId="urn:microsoft.com/office/officeart/2005/8/layout/hierarchy3"/>
+    <dgm:cxn modelId="{21D15B0F-3934-45D0-A037-4C84DAF6E63D}" type="presOf" srcId="{34C509AC-03B0-431F-ABA7-B71D6E5DD663}" destId="{FFD29BE1-7FAD-459F-B409-324A042754CC}" srcOrd="0" destOrd="0" presId="urn:microsoft.com/office/officeart/2005/8/layout/hierarchy3"/>
+    <dgm:cxn modelId="{CD239658-5318-4830-96D1-80A2C43C194C}" srcId="{890A08E9-C479-461C-BC0A-BDC2D2D9DD5C}" destId="{D0442430-EFAD-4419-8702-1D0BE8BC5AB4}" srcOrd="0" destOrd="0" parTransId="{9949BC4F-AB2A-4E9B-932A-8CECD1E96AF5}" sibTransId="{10302595-22E8-4CC3-A63A-5BCBE26BFF6D}"/>
+    <dgm:cxn modelId="{E9D71AA1-3A22-4BE4-A264-C011C1214AF8}" type="presOf" srcId="{A7197690-66EC-4E1B-991F-E90862F315DE}" destId="{3209DD4C-B85D-41BC-BEB8-951FD65D85B8}" srcOrd="0" destOrd="0" presId="urn:microsoft.com/office/officeart/2005/8/layout/hierarchy3"/>
+    <dgm:cxn modelId="{33A80E65-BC38-464A-847B-C5AF198BC593}" type="presOf" srcId="{890A08E9-C479-461C-BC0A-BDC2D2D9DD5C}" destId="{5382CAAF-8D31-487B-B699-391B7B817E36}" srcOrd="0" destOrd="0" presId="urn:microsoft.com/office/officeart/2005/8/layout/hierarchy3"/>
+    <dgm:cxn modelId="{B87621E2-1EA4-45E9-A7F7-0D4970E0A415}" srcId="{890A08E9-C479-461C-BC0A-BDC2D2D9DD5C}" destId="{9B50E0E6-2365-4AE8-B316-56C98490A8BF}" srcOrd="2" destOrd="0" parTransId="{2266B79D-F8D8-4FDF-9B7E-511933378D8C}" sibTransId="{4926C8A8-3391-4C8E-AF1A-418D4A054911}"/>
+    <dgm:cxn modelId="{36486A92-DA9E-40D6-B624-852312B3F946}" type="presOf" srcId="{8206D531-6727-4BFC-93FD-9414BCDFD66D}" destId="{54BB8B14-66E9-4C59-B3F5-16B075C17069}" srcOrd="0" destOrd="0" presId="urn:microsoft.com/office/officeart/2005/8/layout/hierarchy3"/>
+    <dgm:cxn modelId="{60A3B1D6-3E33-4E08-831F-C3FE42DD74D7}" type="presOf" srcId="{CB7F2676-CB23-4C4B-81FE-CA059A490AA5}" destId="{DCA63E5F-3C7D-4264-880C-BC550658A8B4}" srcOrd="0" destOrd="0" presId="urn:microsoft.com/office/officeart/2005/8/layout/hierarchy3"/>
+    <dgm:cxn modelId="{5C2D368B-BB9D-44F8-8E86-DF7B98CF097B}" type="presOf" srcId="{E4EBA5AC-7FD4-4345-8852-5560D1FFB9D0}" destId="{D18A3E27-875D-41CD-A886-9CB1DDB460BE}" srcOrd="0" destOrd="0" presId="urn:microsoft.com/office/officeart/2005/8/layout/hierarchy3"/>
+    <dgm:cxn modelId="{622A77BF-3442-4BFD-915F-BC33CA21F898}" type="presOf" srcId="{1C525E12-D944-4595-A78D-8CCC00AF05F2}" destId="{D67C4DAE-D3FA-4D0E-9863-3A135343CA58}" srcOrd="0" destOrd="0" presId="urn:microsoft.com/office/officeart/2005/8/layout/hierarchy3"/>
+    <dgm:cxn modelId="{45787181-B26F-496F-9E4D-B6DB1B48E75A}" type="presOf" srcId="{7DBC6FC5-654B-4034-9C6B-F3727E362558}" destId="{BE4391F9-2717-4139-9F46-984D4E3EF4CC}" srcOrd="0" destOrd="0" presId="urn:microsoft.com/office/officeart/2005/8/layout/hierarchy3"/>
+    <dgm:cxn modelId="{AFB536EC-1F6D-4F50-8CC8-7AE3CF22086E}" srcId="{59E9B5BE-4534-4505-B33E-22E2F3036CD4}" destId="{890A08E9-C479-461C-BC0A-BDC2D2D9DD5C}" srcOrd="0" destOrd="0" parTransId="{C13BC4C3-A3B6-4EAA-80C4-AAC56839928D}" sibTransId="{5D21606C-F0DD-4834-AFFE-5816DEF82F53}"/>
     <dgm:cxn modelId="{A77BFDAF-52C4-4F34-B09F-A35CF85B036F}" srcId="{B4B93DE9-7C24-4CE7-9390-73ECDB345FA8}" destId="{8206D531-6727-4BFC-93FD-9414BCDFD66D}" srcOrd="4" destOrd="0" parTransId="{418DA8A1-EE2D-480C-84B0-46E8983E5662}" sibTransId="{03635435-4B97-4635-8C7A-5702B72ED7F3}"/>
-    <dgm:cxn modelId="{640D94A3-47DA-48F6-AB75-F77550FC6C49}" type="presOf" srcId="{629E39BC-4937-4016-8BF1-940101F3C5F7}" destId="{53958854-E1C6-4DEC-B14E-1B00948F44D9}" srcOrd="0" destOrd="0" presId="urn:microsoft.com/office/officeart/2005/8/layout/hierarchy3"/>
-    <dgm:cxn modelId="{39990867-2405-4E2D-BCF6-842653616CB8}" type="presOf" srcId="{890A08E9-C479-461C-BC0A-BDC2D2D9DD5C}" destId="{5382CAAF-8D31-487B-B699-391B7B817E36}" srcOrd="0" destOrd="0" presId="urn:microsoft.com/office/officeart/2005/8/layout/hierarchy3"/>
-    <dgm:cxn modelId="{2CF612CB-FB5A-4F5A-B0CF-0A813A6B06C6}" type="presOf" srcId="{432DE8C8-1082-4F1E-A6DF-E84861879F8D}" destId="{EB26D1E9-AAD5-4D5A-90EC-BBF90B8CD2C9}" srcOrd="0" destOrd="0" presId="urn:microsoft.com/office/officeart/2005/8/layout/hierarchy3"/>
-    <dgm:cxn modelId="{60E4F115-34D0-4F7A-9E56-693F2605D068}" type="presOf" srcId="{34C509AC-03B0-431F-ABA7-B71D6E5DD663}" destId="{FFD29BE1-7FAD-459F-B409-324A042754CC}" srcOrd="0" destOrd="0" presId="urn:microsoft.com/office/officeart/2005/8/layout/hierarchy3"/>
-    <dgm:cxn modelId="{02498EF6-A50F-4F29-B521-2C19730B9B28}" type="presOf" srcId="{D6A3CF49-F41B-44F8-A9BB-DB62D37A55BF}" destId="{DE008850-CF97-48C3-8CAF-27A361CC9C2C}" srcOrd="0" destOrd="0" presId="urn:microsoft.com/office/officeart/2005/8/layout/hierarchy3"/>
-    <dgm:cxn modelId="{AFB536EC-1F6D-4F50-8CC8-7AE3CF22086E}" srcId="{59E9B5BE-4534-4505-B33E-22E2F3036CD4}" destId="{890A08E9-C479-461C-BC0A-BDC2D2D9DD5C}" srcOrd="0" destOrd="0" parTransId="{C13BC4C3-A3B6-4EAA-80C4-AAC56839928D}" sibTransId="{5D21606C-F0DD-4834-AFFE-5816DEF82F53}"/>
-    <dgm:cxn modelId="{B87621E2-1EA4-45E9-A7F7-0D4970E0A415}" srcId="{890A08E9-C479-461C-BC0A-BDC2D2D9DD5C}" destId="{9B50E0E6-2365-4AE8-B316-56C98490A8BF}" srcOrd="2" destOrd="0" parTransId="{2266B79D-F8D8-4FDF-9B7E-511933378D8C}" sibTransId="{4926C8A8-3391-4C8E-AF1A-418D4A054911}"/>
-    <dgm:cxn modelId="{C01D2441-B535-4947-9493-7C6CB2D52F40}" type="presOf" srcId="{595900D8-F59F-4933-BD55-372E0852E939}" destId="{B2174052-2EAF-4D65-BA29-D4FB0E2184B5}" srcOrd="0" destOrd="0" presId="urn:microsoft.com/office/officeart/2005/8/layout/hierarchy3"/>
-    <dgm:cxn modelId="{AD7A8025-0390-4405-BA18-5B55431FF719}" type="presOf" srcId="{E90BE7E8-7F4D-4BD0-8C04-026296FAFBEB}" destId="{FC929064-D34A-40B5-A082-BCE225F3C306}" srcOrd="0" destOrd="0" presId="urn:microsoft.com/office/officeart/2005/8/layout/hierarchy3"/>
-    <dgm:cxn modelId="{205D4196-3C36-4A19-8BE8-0B7D13538F82}" type="presOf" srcId="{A7197690-66EC-4E1B-991F-E90862F315DE}" destId="{3209DD4C-B85D-41BC-BEB8-951FD65D85B8}" srcOrd="0" destOrd="0" presId="urn:microsoft.com/office/officeart/2005/8/layout/hierarchy3"/>
-    <dgm:cxn modelId="{7A1F9F58-8C76-47AD-BA69-CD08BAAEFE9A}" type="presOf" srcId="{CB7F2676-CB23-4C4B-81FE-CA059A490AA5}" destId="{DCA63E5F-3C7D-4264-880C-BC550658A8B4}" srcOrd="0" destOrd="0" presId="urn:microsoft.com/office/officeart/2005/8/layout/hierarchy3"/>
+    <dgm:cxn modelId="{D951AA09-7AD7-44C5-A563-4309CCC37C67}" type="presOf" srcId="{D0442430-EFAD-4419-8702-1D0BE8BC5AB4}" destId="{8D02C5C8-C8C5-437D-879F-69E53E3BD1FD}" srcOrd="0" destOrd="0" presId="urn:microsoft.com/office/officeart/2005/8/layout/hierarchy3"/>
     <dgm:cxn modelId="{8791927C-A562-49DD-AA67-B39EA3E71F78}" srcId="{B4B93DE9-7C24-4CE7-9390-73ECDB345FA8}" destId="{CB7F2676-CB23-4C4B-81FE-CA059A490AA5}" srcOrd="3" destOrd="0" parTransId="{845FE731-88AC-402D-AD2F-A47732654BF7}" sibTransId="{4C3A333C-2E27-436D-899D-B97A7A4236A3}"/>
-    <dgm:cxn modelId="{AD5389BD-1A2B-4B1D-BB67-496CC4EEA929}" type="presOf" srcId="{2266B79D-F8D8-4FDF-9B7E-511933378D8C}" destId="{1A602BBD-D978-42F3-95E5-276EA4C86003}" srcOrd="0" destOrd="0" presId="urn:microsoft.com/office/officeart/2005/8/layout/hierarchy3"/>
+    <dgm:cxn modelId="{1CE02466-DD32-4A5C-9D79-63E235DA0602}" srcId="{B4B93DE9-7C24-4CE7-9390-73ECDB345FA8}" destId="{1C525E12-D944-4595-A78D-8CCC00AF05F2}" srcOrd="5" destOrd="0" parTransId="{432DE8C8-1082-4F1E-A6DF-E84861879F8D}" sibTransId="{1D192EFD-BC03-4A4C-A4D2-8D96E2ED4755}"/>
+    <dgm:cxn modelId="{FA04B11A-EF4C-4163-8251-B687217D83AF}" type="presOf" srcId="{9949BC4F-AB2A-4E9B-932A-8CECD1E96AF5}" destId="{536AD551-42FA-4368-8B72-A8430FA09A75}" srcOrd="0" destOrd="0" presId="urn:microsoft.com/office/officeart/2005/8/layout/hierarchy3"/>
+    <dgm:cxn modelId="{D3B6EC44-48F9-4EC0-9C6D-7C2ED0061210}" type="presOf" srcId="{DB5636F4-B24A-4F24-B4D9-F25B4DC3FB61}" destId="{AA936297-135E-4AB2-BD1E-CB878A93F9D2}" srcOrd="0" destOrd="0" presId="urn:microsoft.com/office/officeart/2005/8/layout/hierarchy3"/>
+    <dgm:cxn modelId="{B2E0D3AD-8799-4E4B-BE61-013B72A4120D}" srcId="{59E9B5BE-4534-4505-B33E-22E2F3036CD4}" destId="{B4B93DE9-7C24-4CE7-9390-73ECDB345FA8}" srcOrd="1" destOrd="0" parTransId="{7E2785BE-9914-445D-A245-63D85AD66899}" sibTransId="{461CF204-9397-4DAC-96D0-2D4EBC2D3BEE}"/>
+    <dgm:cxn modelId="{A90F9297-683D-4C24-B3C5-E09477D1BBF7}" type="presOf" srcId="{5910CE73-2203-48EB-B2B4-91C9BA0A84E7}" destId="{3B6A286A-3745-4575-AB45-264E49C9325A}" srcOrd="0" destOrd="0" presId="urn:microsoft.com/office/officeart/2005/8/layout/hierarchy3"/>
+    <dgm:cxn modelId="{1AE07070-7F66-4A6A-BC04-BB71BCD751D6}" type="presOf" srcId="{31125104-3BE1-4E55-8515-C75CFA747BF1}" destId="{633C913E-1662-4738-89FA-A4582AD222D8}" srcOrd="0" destOrd="0" presId="urn:microsoft.com/office/officeart/2005/8/layout/hierarchy3"/>
+    <dgm:cxn modelId="{B0E08B52-447C-4A31-9954-43D3D0D0CD82}" srcId="{890A08E9-C479-461C-BC0A-BDC2D2D9DD5C}" destId="{DB5636F4-B24A-4F24-B4D9-F25B4DC3FB61}" srcOrd="5" destOrd="0" parTransId="{E90BE7E8-7F4D-4BD0-8C04-026296FAFBEB}" sibTransId="{358D1B79-95F7-417F-988D-3E41ACC298D4}"/>
+    <dgm:cxn modelId="{02FC49B0-B767-4E9D-B6B4-2047B9B08B55}" type="presOf" srcId="{845FE731-88AC-402D-AD2F-A47732654BF7}" destId="{334187BB-2F06-470B-B1C9-CAA7B043F0FD}" srcOrd="0" destOrd="0" presId="urn:microsoft.com/office/officeart/2005/8/layout/hierarchy3"/>
+    <dgm:cxn modelId="{28583FB1-390F-4221-8626-405E14876623}" type="presOf" srcId="{890A08E9-C479-461C-BC0A-BDC2D2D9DD5C}" destId="{28D7D76D-06E1-4FE4-B76C-D01DA5E72107}" srcOrd="1" destOrd="0" presId="urn:microsoft.com/office/officeart/2005/8/layout/hierarchy3"/>
+    <dgm:cxn modelId="{C508432C-020E-4C01-8CC2-D0FFA11BDB72}" type="presOf" srcId="{B4B93DE9-7C24-4CE7-9390-73ECDB345FA8}" destId="{E3C3FB86-6E6D-4C4A-BAB4-642DBE6ED5E2}" srcOrd="1" destOrd="0" presId="urn:microsoft.com/office/officeart/2005/8/layout/hierarchy3"/>
+    <dgm:cxn modelId="{9F02324C-E1BA-4920-B538-2E3276125FCE}" type="presOf" srcId="{D6A3CF49-F41B-44F8-A9BB-DB62D37A55BF}" destId="{DE008850-CF97-48C3-8CAF-27A361CC9C2C}" srcOrd="0" destOrd="0" presId="urn:microsoft.com/office/officeart/2005/8/layout/hierarchy3"/>
+    <dgm:cxn modelId="{FC63DF9A-5128-430E-A5DB-DABD848A0CC0}" srcId="{890A08E9-C479-461C-BC0A-BDC2D2D9DD5C}" destId="{595900D8-F59F-4933-BD55-372E0852E939}" srcOrd="1" destOrd="0" parTransId="{D6A3CF49-F41B-44F8-A9BB-DB62D37A55BF}" sibTransId="{E009D890-F33E-40DF-A236-C724A8B7E60B}"/>
+    <dgm:cxn modelId="{27382AD4-BB14-4064-81C2-50C3EEA4F656}" type="presOf" srcId="{9B50E0E6-2365-4AE8-B316-56C98490A8BF}" destId="{991B9B45-3CF7-4B3B-B538-CB58C3DBDEB2}" srcOrd="0" destOrd="0" presId="urn:microsoft.com/office/officeart/2005/8/layout/hierarchy3"/>
+    <dgm:cxn modelId="{B566188C-36F2-495F-970B-D91092F84B89}" type="presOf" srcId="{2266B79D-F8D8-4FDF-9B7E-511933378D8C}" destId="{1A602BBD-D978-42F3-95E5-276EA4C86003}" srcOrd="0" destOrd="0" presId="urn:microsoft.com/office/officeart/2005/8/layout/hierarchy3"/>
+    <dgm:cxn modelId="{21EE4A9C-66C5-4BC2-B2C9-70317D1201C1}" type="presOf" srcId="{D62973EC-A46B-4553-B845-43173F53EE94}" destId="{75E9F589-73B1-4D75-AE81-16CD8E61798D}" srcOrd="0" destOrd="0" presId="urn:microsoft.com/office/officeart/2005/8/layout/hierarchy3"/>
+    <dgm:cxn modelId="{85F6B31C-F34E-43CC-BEED-A75F6F5F6EFC}" srcId="{B4B93DE9-7C24-4CE7-9390-73ECDB345FA8}" destId="{5910CE73-2203-48EB-B2B4-91C9BA0A84E7}" srcOrd="0" destOrd="0" parTransId="{34C509AC-03B0-431F-ABA7-B71D6E5DD663}" sibTransId="{BF3D7F78-5293-4B81-8ADF-E4228F875F28}"/>
+    <dgm:cxn modelId="{5850370D-16DE-4C72-82FE-09E8408E7223}" srcId="{B4B93DE9-7C24-4CE7-9390-73ECDB345FA8}" destId="{D62973EC-A46B-4553-B845-43173F53EE94}" srcOrd="1" destOrd="0" parTransId="{A7197690-66EC-4E1B-991F-E90862F315DE}" sibTransId="{B4ACD50C-D72F-4E11-871F-6BE1FDAEE980}"/>
+    <dgm:cxn modelId="{C3705A5A-C173-404F-A3DE-09B0160799C9}" type="presOf" srcId="{59E9B5BE-4534-4505-B33E-22E2F3036CD4}" destId="{E363965E-B292-41BD-9291-2A5854F39FC4}" srcOrd="0" destOrd="0" presId="urn:microsoft.com/office/officeart/2005/8/layout/hierarchy3"/>
+    <dgm:cxn modelId="{04155901-3CD4-4C83-BCDA-A44D556B9C8F}" type="presOf" srcId="{B4B93DE9-7C24-4CE7-9390-73ECDB345FA8}" destId="{7F79BAA1-847A-4002-BE83-9DEB2E635DC3}" srcOrd="0" destOrd="0" presId="urn:microsoft.com/office/officeart/2005/8/layout/hierarchy3"/>
     <dgm:cxn modelId="{31A0E27E-9FBB-4A0A-9C08-AB1111C70E64}" srcId="{B4B93DE9-7C24-4CE7-9390-73ECDB345FA8}" destId="{E4EBA5AC-7FD4-4345-8852-5560D1FFB9D0}" srcOrd="2" destOrd="0" parTransId="{629E39BC-4937-4016-8BF1-940101F3C5F7}" sibTransId="{64D5D8ED-509D-4867-A8BE-6B02B4A24A1F}"/>
-    <dgm:cxn modelId="{52640B0E-39AD-4507-9759-58B17AA77A6D}" type="presOf" srcId="{E4EBA5AC-7FD4-4345-8852-5560D1FFB9D0}" destId="{D18A3E27-875D-41CD-A886-9CB1DDB460BE}" srcOrd="0" destOrd="0" presId="urn:microsoft.com/office/officeart/2005/8/layout/hierarchy3"/>
-    <dgm:cxn modelId="{60FFBD1A-8440-4D74-89FA-552A07F479B7}" type="presOf" srcId="{22D5044B-65E1-4CC9-837A-6AAC76EE534B}" destId="{3574DD01-8AF4-47C7-B3C7-4C30B93157F6}" srcOrd="0" destOrd="0" presId="urn:microsoft.com/office/officeart/2005/8/layout/hierarchy3"/>
-    <dgm:cxn modelId="{5850370D-16DE-4C72-82FE-09E8408E7223}" srcId="{B4B93DE9-7C24-4CE7-9390-73ECDB345FA8}" destId="{D62973EC-A46B-4553-B845-43173F53EE94}" srcOrd="1" destOrd="0" parTransId="{A7197690-66EC-4E1B-991F-E90862F315DE}" sibTransId="{B4ACD50C-D72F-4E11-871F-6BE1FDAEE980}"/>
-    <dgm:cxn modelId="{FC63DF9A-5128-430E-A5DB-DABD848A0CC0}" srcId="{890A08E9-C479-461C-BC0A-BDC2D2D9DD5C}" destId="{595900D8-F59F-4933-BD55-372E0852E939}" srcOrd="1" destOrd="0" parTransId="{D6A3CF49-F41B-44F8-A9BB-DB62D37A55BF}" sibTransId="{E009D890-F33E-40DF-A236-C724A8B7E60B}"/>
-    <dgm:cxn modelId="{CF5A2861-7C7B-4E36-8D8B-BFA91304CC54}" type="presOf" srcId="{1C525E12-D944-4595-A78D-8CCC00AF05F2}" destId="{D67C4DAE-D3FA-4D0E-9863-3A135343CA58}" srcOrd="0" destOrd="0" presId="urn:microsoft.com/office/officeart/2005/8/layout/hierarchy3"/>
-    <dgm:cxn modelId="{263A53D2-C68C-4F59-8AE3-0DD974815C93}" type="presOf" srcId="{31125104-3BE1-4E55-8515-C75CFA747BF1}" destId="{633C913E-1662-4738-89FA-A4582AD222D8}" srcOrd="0" destOrd="0" presId="urn:microsoft.com/office/officeart/2005/8/layout/hierarchy3"/>
-    <dgm:cxn modelId="{59EDB60A-F131-4206-9FA7-1482EC95ED2C}" type="presOf" srcId="{8206D531-6727-4BFC-93FD-9414BCDFD66D}" destId="{54BB8B14-66E9-4C59-B3F5-16B075C17069}" srcOrd="0" destOrd="0" presId="urn:microsoft.com/office/officeart/2005/8/layout/hierarchy3"/>
-    <dgm:cxn modelId="{827434D7-B0B4-4AF3-9A67-B51857F66E13}" type="presOf" srcId="{B4B93DE9-7C24-4CE7-9390-73ECDB345FA8}" destId="{7F79BAA1-847A-4002-BE83-9DEB2E635DC3}" srcOrd="0" destOrd="0" presId="urn:microsoft.com/office/officeart/2005/8/layout/hierarchy3"/>
-    <dgm:cxn modelId="{B2E0D3AD-8799-4E4B-BE61-013B72A4120D}" srcId="{59E9B5BE-4534-4505-B33E-22E2F3036CD4}" destId="{B4B93DE9-7C24-4CE7-9390-73ECDB345FA8}" srcOrd="1" destOrd="0" parTransId="{7E2785BE-9914-445D-A245-63D85AD66899}" sibTransId="{461CF204-9397-4DAC-96D0-2D4EBC2D3BEE}"/>
-    <dgm:cxn modelId="{40618864-ADEC-460B-AEAD-378E3B15E7E9}" type="presOf" srcId="{5910CE73-2203-48EB-B2B4-91C9BA0A84E7}" destId="{3B6A286A-3745-4575-AB45-264E49C9325A}" srcOrd="0" destOrd="0" presId="urn:microsoft.com/office/officeart/2005/8/layout/hierarchy3"/>
-    <dgm:cxn modelId="{3404B960-1ACF-457B-AF5A-679576877E2B}" type="presOf" srcId="{DB5636F4-B24A-4F24-B4D9-F25B4DC3FB61}" destId="{AA936297-135E-4AB2-BD1E-CB878A93F9D2}" srcOrd="0" destOrd="0" presId="urn:microsoft.com/office/officeart/2005/8/layout/hierarchy3"/>
-    <dgm:cxn modelId="{15E8F822-7761-46A6-AA7B-5D54009BAB27}" type="presOf" srcId="{D62973EC-A46B-4553-B845-43173F53EE94}" destId="{75E9F589-73B1-4D75-AE81-16CD8E61798D}" srcOrd="0" destOrd="0" presId="urn:microsoft.com/office/officeart/2005/8/layout/hierarchy3"/>
-    <dgm:cxn modelId="{CD239658-5318-4830-96D1-80A2C43C194C}" srcId="{890A08E9-C479-461C-BC0A-BDC2D2D9DD5C}" destId="{D0442430-EFAD-4419-8702-1D0BE8BC5AB4}" srcOrd="0" destOrd="0" parTransId="{9949BC4F-AB2A-4E9B-932A-8CECD1E96AF5}" sibTransId="{10302595-22E8-4CC3-A63A-5BCBE26BFF6D}"/>
-    <dgm:cxn modelId="{62841F85-DEED-49EA-988A-EE0E0C34FD93}" type="presOf" srcId="{D0442430-EFAD-4419-8702-1D0BE8BC5AB4}" destId="{8D02C5C8-C8C5-437D-879F-69E53E3BD1FD}" srcOrd="0" destOrd="0" presId="urn:microsoft.com/office/officeart/2005/8/layout/hierarchy3"/>
-    <dgm:cxn modelId="{B5310604-CB5A-4632-BD21-F098B35C7A2A}" type="presOf" srcId="{890A08E9-C479-461C-BC0A-BDC2D2D9DD5C}" destId="{28D7D76D-06E1-4FE4-B76C-D01DA5E72107}" srcOrd="1" destOrd="0" presId="urn:microsoft.com/office/officeart/2005/8/layout/hierarchy3"/>
+    <dgm:cxn modelId="{BA408F0A-E8C4-4413-B67C-A38C5B6B16CF}" type="presOf" srcId="{418DA8A1-EE2D-480C-84B0-46E8983E5662}" destId="{FF0FA8B6-0566-4F4A-A6BA-916068967D8F}" srcOrd="0" destOrd="0" presId="urn:microsoft.com/office/officeart/2005/8/layout/hierarchy3"/>
     <dgm:cxn modelId="{8F181F13-2238-4C74-A92A-BC222F43E426}" srcId="{890A08E9-C479-461C-BC0A-BDC2D2D9DD5C}" destId="{31125104-3BE1-4E55-8515-C75CFA747BF1}" srcOrd="4" destOrd="0" parTransId="{7DBC6FC5-654B-4034-9C6B-F3727E362558}" sibTransId="{6B208F26-43C1-4D97-885B-C09863EE7933}"/>
-    <dgm:cxn modelId="{9B1B51C5-FD22-4712-B237-F47E84CDD384}" type="presOf" srcId="{59E9B5BE-4534-4505-B33E-22E2F3036CD4}" destId="{E363965E-B292-41BD-9291-2A5854F39FC4}" srcOrd="0" destOrd="0" presId="urn:microsoft.com/office/officeart/2005/8/layout/hierarchy3"/>
-    <dgm:cxn modelId="{10416AD1-15E9-4621-AAC5-D82AC8D9EF4B}" type="presOf" srcId="{C2F432F2-A434-4A13-B2B4-BDE30B9F0527}" destId="{0C0FC271-D6DE-4A54-AB4E-35D15C12A5CA}" srcOrd="0" destOrd="0" presId="urn:microsoft.com/office/officeart/2005/8/layout/hierarchy3"/>
+    <dgm:cxn modelId="{D61CD9DA-0D20-4DD4-913E-8CE6BDB5034F}" type="presOf" srcId="{432DE8C8-1082-4F1E-A6DF-E84861879F8D}" destId="{EB26D1E9-AAD5-4D5A-90EC-BBF90B8CD2C9}" srcOrd="0" destOrd="0" presId="urn:microsoft.com/office/officeart/2005/8/layout/hierarchy3"/>
+    <dgm:cxn modelId="{E85C004F-CA05-481B-A893-56998179E200}" type="presOf" srcId="{22D5044B-65E1-4CC9-837A-6AAC76EE534B}" destId="{3574DD01-8AF4-47C7-B3C7-4C30B93157F6}" srcOrd="0" destOrd="0" presId="urn:microsoft.com/office/officeart/2005/8/layout/hierarchy3"/>
+    <dgm:cxn modelId="{E075237C-EE1D-42DA-8D4A-9831E861AADF}" type="presOf" srcId="{595900D8-F59F-4933-BD55-372E0852E939}" destId="{B2174052-2EAF-4D65-BA29-D4FB0E2184B5}" srcOrd="0" destOrd="0" presId="urn:microsoft.com/office/officeart/2005/8/layout/hierarchy3"/>
+    <dgm:cxn modelId="{A4B83080-D449-43B4-947B-62E7FDCD22F5}" type="presOf" srcId="{C2F432F2-A434-4A13-B2B4-BDE30B9F0527}" destId="{0C0FC271-D6DE-4A54-AB4E-35D15C12A5CA}" srcOrd="0" destOrd="0" presId="urn:microsoft.com/office/officeart/2005/8/layout/hierarchy3"/>
+    <dgm:cxn modelId="{6FF27DA9-9370-4A9C-9873-38A9DFE509A1}" type="presOf" srcId="{629E39BC-4937-4016-8BF1-940101F3C5F7}" destId="{53958854-E1C6-4DEC-B14E-1B00948F44D9}" srcOrd="0" destOrd="0" presId="urn:microsoft.com/office/officeart/2005/8/layout/hierarchy3"/>
+    <dgm:cxn modelId="{01446B9A-17A2-4184-9ABB-55251C45BDDC}" type="presOf" srcId="{E90BE7E8-7F4D-4BD0-8C04-026296FAFBEB}" destId="{FC929064-D34A-40B5-A082-BCE225F3C306}" srcOrd="0" destOrd="0" presId="urn:microsoft.com/office/officeart/2005/8/layout/hierarchy3"/>
     <dgm:cxn modelId="{0C045A54-9692-4F13-841E-B38E68AABAA6}" srcId="{890A08E9-C479-461C-BC0A-BDC2D2D9DD5C}" destId="{22D5044B-65E1-4CC9-837A-6AAC76EE534B}" srcOrd="3" destOrd="0" parTransId="{C2F432F2-A434-4A13-B2B4-BDE30B9F0527}" sibTransId="{40DED7A9-61BA-4A40-98D2-4826B89E6BA1}"/>
-    <dgm:cxn modelId="{853C6E68-FB50-4E51-8891-E092B141D389}" type="presOf" srcId="{9949BC4F-AB2A-4E9B-932A-8CECD1E96AF5}" destId="{536AD551-42FA-4368-8B72-A8430FA09A75}" srcOrd="0" destOrd="0" presId="urn:microsoft.com/office/officeart/2005/8/layout/hierarchy3"/>
-    <dgm:cxn modelId="{E04D08FF-D8D6-4D09-9843-BF9101345A93}" type="presOf" srcId="{9B50E0E6-2365-4AE8-B316-56C98490A8BF}" destId="{991B9B45-3CF7-4B3B-B538-CB58C3DBDEB2}" srcOrd="0" destOrd="0" presId="urn:microsoft.com/office/officeart/2005/8/layout/hierarchy3"/>
-    <dgm:cxn modelId="{09FDAE0D-ACFA-45E6-BF40-324ED52B6EC2}" type="presOf" srcId="{7DBC6FC5-654B-4034-9C6B-F3727E362558}" destId="{BE4391F9-2717-4139-9F46-984D4E3EF4CC}" srcOrd="0" destOrd="0" presId="urn:microsoft.com/office/officeart/2005/8/layout/hierarchy3"/>
-    <dgm:cxn modelId="{B0E08B52-447C-4A31-9954-43D3D0D0CD82}" srcId="{890A08E9-C479-461C-BC0A-BDC2D2D9DD5C}" destId="{DB5636F4-B24A-4F24-B4D9-F25B4DC3FB61}" srcOrd="5" destOrd="0" parTransId="{E90BE7E8-7F4D-4BD0-8C04-026296FAFBEB}" sibTransId="{358D1B79-95F7-417F-988D-3E41ACC298D4}"/>
-    <dgm:cxn modelId="{1CE02466-DD32-4A5C-9D79-63E235DA0602}" srcId="{B4B93DE9-7C24-4CE7-9390-73ECDB345FA8}" destId="{1C525E12-D944-4595-A78D-8CCC00AF05F2}" srcOrd="5" destOrd="0" parTransId="{432DE8C8-1082-4F1E-A6DF-E84861879F8D}" sibTransId="{1D192EFD-BC03-4A4C-A4D2-8D96E2ED4755}"/>
-    <dgm:cxn modelId="{85F6B31C-F34E-43CC-BEED-A75F6F5F6EFC}" srcId="{B4B93DE9-7C24-4CE7-9390-73ECDB345FA8}" destId="{5910CE73-2203-48EB-B2B4-91C9BA0A84E7}" srcOrd="0" destOrd="0" parTransId="{34C509AC-03B0-431F-ABA7-B71D6E5DD663}" sibTransId="{BF3D7F78-5293-4B81-8ADF-E4228F875F28}"/>
-    <dgm:cxn modelId="{413C9A85-29A5-46DF-8DD4-6732CE3FF788}" type="presOf" srcId="{845FE731-88AC-402D-AD2F-A47732654BF7}" destId="{334187BB-2F06-470B-B1C9-CAA7B043F0FD}" srcOrd="0" destOrd="0" presId="urn:microsoft.com/office/officeart/2005/8/layout/hierarchy3"/>
-    <dgm:cxn modelId="{06202862-4035-4911-A3A6-9410A6913171}" type="presOf" srcId="{418DA8A1-EE2D-480C-84B0-46E8983E5662}" destId="{FF0FA8B6-0566-4F4A-A6BA-916068967D8F}" srcOrd="0" destOrd="0" presId="urn:microsoft.com/office/officeart/2005/8/layout/hierarchy3"/>
-    <dgm:cxn modelId="{FE6C1273-EE9F-4A91-983D-C0003F41F783}" type="presParOf" srcId="{E363965E-B292-41BD-9291-2A5854F39FC4}" destId="{1149500D-56F8-4017-B930-8172067BE94E}" srcOrd="0" destOrd="0" presId="urn:microsoft.com/office/officeart/2005/8/layout/hierarchy3"/>
-    <dgm:cxn modelId="{1EA5E248-9E33-432C-9BEF-DEB3A2DD4D1D}" type="presParOf" srcId="{1149500D-56F8-4017-B930-8172067BE94E}" destId="{09243CE2-6B22-4747-BECF-CBF5600A5FCE}" srcOrd="0" destOrd="0" presId="urn:microsoft.com/office/officeart/2005/8/layout/hierarchy3"/>
-    <dgm:cxn modelId="{CF87E645-F985-45C5-B5C1-385E8F3A3336}" type="presParOf" srcId="{09243CE2-6B22-4747-BECF-CBF5600A5FCE}" destId="{5382CAAF-8D31-487B-B699-391B7B817E36}" srcOrd="0" destOrd="0" presId="urn:microsoft.com/office/officeart/2005/8/layout/hierarchy3"/>
-    <dgm:cxn modelId="{E035163F-A884-4A08-8F19-C59D6BB95AD0}" type="presParOf" srcId="{09243CE2-6B22-4747-BECF-CBF5600A5FCE}" destId="{28D7D76D-06E1-4FE4-B76C-D01DA5E72107}" srcOrd="1" destOrd="0" presId="urn:microsoft.com/office/officeart/2005/8/layout/hierarchy3"/>
-    <dgm:cxn modelId="{0A9C3384-1D68-4541-B1A8-52FC85DF5A43}" type="presParOf" srcId="{1149500D-56F8-4017-B930-8172067BE94E}" destId="{FBFF6560-94B2-4CB3-BAD8-A1BECD556346}" srcOrd="1" destOrd="0" presId="urn:microsoft.com/office/officeart/2005/8/layout/hierarchy3"/>
-    <dgm:cxn modelId="{C91A6138-E01C-476E-9BAE-B813D0D56413}" type="presParOf" srcId="{FBFF6560-94B2-4CB3-BAD8-A1BECD556346}" destId="{536AD551-42FA-4368-8B72-A8430FA09A75}" srcOrd="0" destOrd="0" presId="urn:microsoft.com/office/officeart/2005/8/layout/hierarchy3"/>
-    <dgm:cxn modelId="{9DC98B3C-E620-4EAA-AF27-ECAD27722349}" type="presParOf" srcId="{FBFF6560-94B2-4CB3-BAD8-A1BECD556346}" destId="{8D02C5C8-C8C5-437D-879F-69E53E3BD1FD}" srcOrd="1" destOrd="0" presId="urn:microsoft.com/office/officeart/2005/8/layout/hierarchy3"/>
-    <dgm:cxn modelId="{FC592B7B-4631-4883-BDAA-A9F535FF9916}" type="presParOf" srcId="{FBFF6560-94B2-4CB3-BAD8-A1BECD556346}" destId="{DE008850-CF97-48C3-8CAF-27A361CC9C2C}" srcOrd="2" destOrd="0" presId="urn:microsoft.com/office/officeart/2005/8/layout/hierarchy3"/>
-    <dgm:cxn modelId="{B991A9CE-B0B8-4D9D-A31B-62FCD20FABF8}" type="presParOf" srcId="{FBFF6560-94B2-4CB3-BAD8-A1BECD556346}" destId="{B2174052-2EAF-4D65-BA29-D4FB0E2184B5}" srcOrd="3" destOrd="0" presId="urn:microsoft.com/office/officeart/2005/8/layout/hierarchy3"/>
-    <dgm:cxn modelId="{E3712771-7634-4ACE-8CD5-284E738746D4}" type="presParOf" srcId="{FBFF6560-94B2-4CB3-BAD8-A1BECD556346}" destId="{1A602BBD-D978-42F3-95E5-276EA4C86003}" srcOrd="4" destOrd="0" presId="urn:microsoft.com/office/officeart/2005/8/layout/hierarchy3"/>
-    <dgm:cxn modelId="{6E89B451-6267-4E1A-9663-EF15A90ED3BE}" type="presParOf" srcId="{FBFF6560-94B2-4CB3-BAD8-A1BECD556346}" destId="{991B9B45-3CF7-4B3B-B538-CB58C3DBDEB2}" srcOrd="5" destOrd="0" presId="urn:microsoft.com/office/officeart/2005/8/layout/hierarchy3"/>
-    <dgm:cxn modelId="{F1AB7852-D066-41CD-859C-8CCF349540C3}" type="presParOf" srcId="{FBFF6560-94B2-4CB3-BAD8-A1BECD556346}" destId="{0C0FC271-D6DE-4A54-AB4E-35D15C12A5CA}" srcOrd="6" destOrd="0" presId="urn:microsoft.com/office/officeart/2005/8/layout/hierarchy3"/>
-    <dgm:cxn modelId="{2F30512D-DE85-461B-8E41-0EB19EA61223}" type="presParOf" srcId="{FBFF6560-94B2-4CB3-BAD8-A1BECD556346}" destId="{3574DD01-8AF4-47C7-B3C7-4C30B93157F6}" srcOrd="7" destOrd="0" presId="urn:microsoft.com/office/officeart/2005/8/layout/hierarchy3"/>
-    <dgm:cxn modelId="{EF2CF674-F677-4409-8FA8-ADC1B331BC3F}" type="presParOf" srcId="{FBFF6560-94B2-4CB3-BAD8-A1BECD556346}" destId="{BE4391F9-2717-4139-9F46-984D4E3EF4CC}" srcOrd="8" destOrd="0" presId="urn:microsoft.com/office/officeart/2005/8/layout/hierarchy3"/>
-    <dgm:cxn modelId="{FBB67E3C-7EA4-4D0B-8E56-A742B6302C7F}" type="presParOf" srcId="{FBFF6560-94B2-4CB3-BAD8-A1BECD556346}" destId="{633C913E-1662-4738-89FA-A4582AD222D8}" srcOrd="9" destOrd="0" presId="urn:microsoft.com/office/officeart/2005/8/layout/hierarchy3"/>
-    <dgm:cxn modelId="{5C7F68A9-310F-4E10-96B4-DD16CBADCD00}" type="presParOf" srcId="{FBFF6560-94B2-4CB3-BAD8-A1BECD556346}" destId="{FC929064-D34A-40B5-A082-BCE225F3C306}" srcOrd="10" destOrd="0" presId="urn:microsoft.com/office/officeart/2005/8/layout/hierarchy3"/>
-    <dgm:cxn modelId="{7FBD34F5-3750-424B-8FAF-7EA9509A0532}" type="presParOf" srcId="{FBFF6560-94B2-4CB3-BAD8-A1BECD556346}" destId="{AA936297-135E-4AB2-BD1E-CB878A93F9D2}" srcOrd="11" destOrd="0" presId="urn:microsoft.com/office/officeart/2005/8/layout/hierarchy3"/>
-    <dgm:cxn modelId="{2E53E0C1-8FD1-46A4-84BF-FD6FA2A4F64C}" type="presParOf" srcId="{E363965E-B292-41BD-9291-2A5854F39FC4}" destId="{E3E67866-44A7-4329-8E7F-D017B7F6733F}" srcOrd="1" destOrd="0" presId="urn:microsoft.com/office/officeart/2005/8/layout/hierarchy3"/>
-    <dgm:cxn modelId="{548710CF-DBF3-4381-8A50-540E3646026A}" type="presParOf" srcId="{E3E67866-44A7-4329-8E7F-D017B7F6733F}" destId="{D66EFCAE-4308-4CFD-95EC-D56DDA4A4BC8}" srcOrd="0" destOrd="0" presId="urn:microsoft.com/office/officeart/2005/8/layout/hierarchy3"/>
-    <dgm:cxn modelId="{BB8849F4-1158-46C3-98ED-B52B9B8E578F}" type="presParOf" srcId="{D66EFCAE-4308-4CFD-95EC-D56DDA4A4BC8}" destId="{7F79BAA1-847A-4002-BE83-9DEB2E635DC3}" srcOrd="0" destOrd="0" presId="urn:microsoft.com/office/officeart/2005/8/layout/hierarchy3"/>
-    <dgm:cxn modelId="{D1FBE1A5-2691-4134-BCC8-935978ADD418}" type="presParOf" srcId="{D66EFCAE-4308-4CFD-95EC-D56DDA4A4BC8}" destId="{E3C3FB86-6E6D-4C4A-BAB4-642DBE6ED5E2}" srcOrd="1" destOrd="0" presId="urn:microsoft.com/office/officeart/2005/8/layout/hierarchy3"/>
-    <dgm:cxn modelId="{AD6C508F-7571-410C-99A1-914F5D01DF0D}" type="presParOf" srcId="{E3E67866-44A7-4329-8E7F-D017B7F6733F}" destId="{B0813D0F-504E-4F53-BA84-2BDA6D2D0F5C}" srcOrd="1" destOrd="0" presId="urn:microsoft.com/office/officeart/2005/8/layout/hierarchy3"/>
-    <dgm:cxn modelId="{5F3CE8E6-6B96-44FD-96BE-5946CC5323A8}" type="presParOf" srcId="{B0813D0F-504E-4F53-BA84-2BDA6D2D0F5C}" destId="{FFD29BE1-7FAD-459F-B409-324A042754CC}" srcOrd="0" destOrd="0" presId="urn:microsoft.com/office/officeart/2005/8/layout/hierarchy3"/>
-    <dgm:cxn modelId="{C4959BDC-29C3-46B7-875F-280E32BBCBA4}" type="presParOf" srcId="{B0813D0F-504E-4F53-BA84-2BDA6D2D0F5C}" destId="{3B6A286A-3745-4575-AB45-264E49C9325A}" srcOrd="1" destOrd="0" presId="urn:microsoft.com/office/officeart/2005/8/layout/hierarchy3"/>
-    <dgm:cxn modelId="{C5EB33A4-2645-440D-B0FF-F017B9BAB5F6}" type="presParOf" srcId="{B0813D0F-504E-4F53-BA84-2BDA6D2D0F5C}" destId="{3209DD4C-B85D-41BC-BEB8-951FD65D85B8}" srcOrd="2" destOrd="0" presId="urn:microsoft.com/office/officeart/2005/8/layout/hierarchy3"/>
-    <dgm:cxn modelId="{FEC7277A-D078-46E9-8DE3-35CD0108744B}" type="presParOf" srcId="{B0813D0F-504E-4F53-BA84-2BDA6D2D0F5C}" destId="{75E9F589-73B1-4D75-AE81-16CD8E61798D}" srcOrd="3" destOrd="0" presId="urn:microsoft.com/office/officeart/2005/8/layout/hierarchy3"/>
-    <dgm:cxn modelId="{58C0032B-3AB1-4B08-AA06-9EAE620CE7B9}" type="presParOf" srcId="{B0813D0F-504E-4F53-BA84-2BDA6D2D0F5C}" destId="{53958854-E1C6-4DEC-B14E-1B00948F44D9}" srcOrd="4" destOrd="0" presId="urn:microsoft.com/office/officeart/2005/8/layout/hierarchy3"/>
-    <dgm:cxn modelId="{4092C496-22D2-49E2-B365-2F1E00CABC70}" type="presParOf" srcId="{B0813D0F-504E-4F53-BA84-2BDA6D2D0F5C}" destId="{D18A3E27-875D-41CD-A886-9CB1DDB460BE}" srcOrd="5" destOrd="0" presId="urn:microsoft.com/office/officeart/2005/8/layout/hierarchy3"/>
-    <dgm:cxn modelId="{FF2BC89A-174B-406D-B64A-76B6779E4C1F}" type="presParOf" srcId="{B0813D0F-504E-4F53-BA84-2BDA6D2D0F5C}" destId="{334187BB-2F06-470B-B1C9-CAA7B043F0FD}" srcOrd="6" destOrd="0" presId="urn:microsoft.com/office/officeart/2005/8/layout/hierarchy3"/>
-    <dgm:cxn modelId="{D144B38C-CE51-44C0-BC97-5A11CC184CD5}" type="presParOf" srcId="{B0813D0F-504E-4F53-BA84-2BDA6D2D0F5C}" destId="{DCA63E5F-3C7D-4264-880C-BC550658A8B4}" srcOrd="7" destOrd="0" presId="urn:microsoft.com/office/officeart/2005/8/layout/hierarchy3"/>
-    <dgm:cxn modelId="{C8C0BEC4-A3DC-49DB-B716-3B909E1A44F1}" type="presParOf" srcId="{B0813D0F-504E-4F53-BA84-2BDA6D2D0F5C}" destId="{FF0FA8B6-0566-4F4A-A6BA-916068967D8F}" srcOrd="8" destOrd="0" presId="urn:microsoft.com/office/officeart/2005/8/layout/hierarchy3"/>
-    <dgm:cxn modelId="{D0897A85-FA6C-44F2-A79A-3CE674ECF3F0}" type="presParOf" srcId="{B0813D0F-504E-4F53-BA84-2BDA6D2D0F5C}" destId="{54BB8B14-66E9-4C59-B3F5-16B075C17069}" srcOrd="9" destOrd="0" presId="urn:microsoft.com/office/officeart/2005/8/layout/hierarchy3"/>
-    <dgm:cxn modelId="{26CD585A-AA6E-4604-B10D-6FF1EDB7C1FB}" type="presParOf" srcId="{B0813D0F-504E-4F53-BA84-2BDA6D2D0F5C}" destId="{EB26D1E9-AAD5-4D5A-90EC-BBF90B8CD2C9}" srcOrd="10" destOrd="0" presId="urn:microsoft.com/office/officeart/2005/8/layout/hierarchy3"/>
-    <dgm:cxn modelId="{F3AA2F2F-71B9-4D76-9E3C-C693A0CE3B5A}" type="presParOf" srcId="{B0813D0F-504E-4F53-BA84-2BDA6D2D0F5C}" destId="{D67C4DAE-D3FA-4D0E-9863-3A135343CA58}" srcOrd="11" destOrd="0" presId="urn:microsoft.com/office/officeart/2005/8/layout/hierarchy3"/>
+    <dgm:cxn modelId="{FCD8748B-54C3-44F5-AC1E-11F2AE634AE5}" type="presParOf" srcId="{E363965E-B292-41BD-9291-2A5854F39FC4}" destId="{1149500D-56F8-4017-B930-8172067BE94E}" srcOrd="0" destOrd="0" presId="urn:microsoft.com/office/officeart/2005/8/layout/hierarchy3"/>
+    <dgm:cxn modelId="{B259C3AD-B0A1-4E0A-91C0-36B7B988A9B0}" type="presParOf" srcId="{1149500D-56F8-4017-B930-8172067BE94E}" destId="{09243CE2-6B22-4747-BECF-CBF5600A5FCE}" srcOrd="0" destOrd="0" presId="urn:microsoft.com/office/officeart/2005/8/layout/hierarchy3"/>
+    <dgm:cxn modelId="{BCCBBF1B-E3AD-435A-AF21-47D451B33330}" type="presParOf" srcId="{09243CE2-6B22-4747-BECF-CBF5600A5FCE}" destId="{5382CAAF-8D31-487B-B699-391B7B817E36}" srcOrd="0" destOrd="0" presId="urn:microsoft.com/office/officeart/2005/8/layout/hierarchy3"/>
+    <dgm:cxn modelId="{C8F82036-08D2-4A09-A64F-003240B81840}" type="presParOf" srcId="{09243CE2-6B22-4747-BECF-CBF5600A5FCE}" destId="{28D7D76D-06E1-4FE4-B76C-D01DA5E72107}" srcOrd="1" destOrd="0" presId="urn:microsoft.com/office/officeart/2005/8/layout/hierarchy3"/>
+    <dgm:cxn modelId="{DE0F5A8D-5ED2-4496-8657-04E624F250C0}" type="presParOf" srcId="{1149500D-56F8-4017-B930-8172067BE94E}" destId="{FBFF6560-94B2-4CB3-BAD8-A1BECD556346}" srcOrd="1" destOrd="0" presId="urn:microsoft.com/office/officeart/2005/8/layout/hierarchy3"/>
+    <dgm:cxn modelId="{9178A107-77E5-413A-89B3-1E530A3EDA07}" type="presParOf" srcId="{FBFF6560-94B2-4CB3-BAD8-A1BECD556346}" destId="{536AD551-42FA-4368-8B72-A8430FA09A75}" srcOrd="0" destOrd="0" presId="urn:microsoft.com/office/officeart/2005/8/layout/hierarchy3"/>
+    <dgm:cxn modelId="{74673A7C-AA90-4A90-BD0C-67751A030CA8}" type="presParOf" srcId="{FBFF6560-94B2-4CB3-BAD8-A1BECD556346}" destId="{8D02C5C8-C8C5-437D-879F-69E53E3BD1FD}" srcOrd="1" destOrd="0" presId="urn:microsoft.com/office/officeart/2005/8/layout/hierarchy3"/>
+    <dgm:cxn modelId="{74901708-BA89-45D0-8048-F6883B4424B8}" type="presParOf" srcId="{FBFF6560-94B2-4CB3-BAD8-A1BECD556346}" destId="{DE008850-CF97-48C3-8CAF-27A361CC9C2C}" srcOrd="2" destOrd="0" presId="urn:microsoft.com/office/officeart/2005/8/layout/hierarchy3"/>
+    <dgm:cxn modelId="{E2CBC1E8-E193-4818-9414-462C2D0AD88C}" type="presParOf" srcId="{FBFF6560-94B2-4CB3-BAD8-A1BECD556346}" destId="{B2174052-2EAF-4D65-BA29-D4FB0E2184B5}" srcOrd="3" destOrd="0" presId="urn:microsoft.com/office/officeart/2005/8/layout/hierarchy3"/>
+    <dgm:cxn modelId="{429DEE72-51D6-406A-B00F-0797512295B5}" type="presParOf" srcId="{FBFF6560-94B2-4CB3-BAD8-A1BECD556346}" destId="{1A602BBD-D978-42F3-95E5-276EA4C86003}" srcOrd="4" destOrd="0" presId="urn:microsoft.com/office/officeart/2005/8/layout/hierarchy3"/>
+    <dgm:cxn modelId="{6C373B04-C88A-434D-BCC2-07E2A51CD6D2}" type="presParOf" srcId="{FBFF6560-94B2-4CB3-BAD8-A1BECD556346}" destId="{991B9B45-3CF7-4B3B-B538-CB58C3DBDEB2}" srcOrd="5" destOrd="0" presId="urn:microsoft.com/office/officeart/2005/8/layout/hierarchy3"/>
+    <dgm:cxn modelId="{A59070FE-8186-463E-93D2-4E6F91E75959}" type="presParOf" srcId="{FBFF6560-94B2-4CB3-BAD8-A1BECD556346}" destId="{0C0FC271-D6DE-4A54-AB4E-35D15C12A5CA}" srcOrd="6" destOrd="0" presId="urn:microsoft.com/office/officeart/2005/8/layout/hierarchy3"/>
+    <dgm:cxn modelId="{07BB3B74-4DF7-48EB-8BB4-959C6207783F}" type="presParOf" srcId="{FBFF6560-94B2-4CB3-BAD8-A1BECD556346}" destId="{3574DD01-8AF4-47C7-B3C7-4C30B93157F6}" srcOrd="7" destOrd="0" presId="urn:microsoft.com/office/officeart/2005/8/layout/hierarchy3"/>
+    <dgm:cxn modelId="{ED6BCC98-F631-4614-B7D9-1757B852F828}" type="presParOf" srcId="{FBFF6560-94B2-4CB3-BAD8-A1BECD556346}" destId="{BE4391F9-2717-4139-9F46-984D4E3EF4CC}" srcOrd="8" destOrd="0" presId="urn:microsoft.com/office/officeart/2005/8/layout/hierarchy3"/>
+    <dgm:cxn modelId="{CEEFBCB1-CB9E-4CEE-A530-587C09BDC8B8}" type="presParOf" srcId="{FBFF6560-94B2-4CB3-BAD8-A1BECD556346}" destId="{633C913E-1662-4738-89FA-A4582AD222D8}" srcOrd="9" destOrd="0" presId="urn:microsoft.com/office/officeart/2005/8/layout/hierarchy3"/>
+    <dgm:cxn modelId="{7B872573-5010-4B7F-B8C1-D6201BD6FCDB}" type="presParOf" srcId="{FBFF6560-94B2-4CB3-BAD8-A1BECD556346}" destId="{FC929064-D34A-40B5-A082-BCE225F3C306}" srcOrd="10" destOrd="0" presId="urn:microsoft.com/office/officeart/2005/8/layout/hierarchy3"/>
+    <dgm:cxn modelId="{6CBCBF18-845F-48D8-9627-985F4450253E}" type="presParOf" srcId="{FBFF6560-94B2-4CB3-BAD8-A1BECD556346}" destId="{AA936297-135E-4AB2-BD1E-CB878A93F9D2}" srcOrd="11" destOrd="0" presId="urn:microsoft.com/office/officeart/2005/8/layout/hierarchy3"/>
+    <dgm:cxn modelId="{29FC09C8-2CB7-4E64-A2C4-31C7144F6621}" type="presParOf" srcId="{E363965E-B292-41BD-9291-2A5854F39FC4}" destId="{E3E67866-44A7-4329-8E7F-D017B7F6733F}" srcOrd="1" destOrd="0" presId="urn:microsoft.com/office/officeart/2005/8/layout/hierarchy3"/>
+    <dgm:cxn modelId="{54AD1E39-64C0-4BEB-A350-F09767B07086}" type="presParOf" srcId="{E3E67866-44A7-4329-8E7F-D017B7F6733F}" destId="{D66EFCAE-4308-4CFD-95EC-D56DDA4A4BC8}" srcOrd="0" destOrd="0" presId="urn:microsoft.com/office/officeart/2005/8/layout/hierarchy3"/>
+    <dgm:cxn modelId="{621F5CBD-81DD-4245-9E17-DABFED88FEDD}" type="presParOf" srcId="{D66EFCAE-4308-4CFD-95EC-D56DDA4A4BC8}" destId="{7F79BAA1-847A-4002-BE83-9DEB2E635DC3}" srcOrd="0" destOrd="0" presId="urn:microsoft.com/office/officeart/2005/8/layout/hierarchy3"/>
+    <dgm:cxn modelId="{07581995-38F1-41FB-BAF3-C9B19A587895}" type="presParOf" srcId="{D66EFCAE-4308-4CFD-95EC-D56DDA4A4BC8}" destId="{E3C3FB86-6E6D-4C4A-BAB4-642DBE6ED5E2}" srcOrd="1" destOrd="0" presId="urn:microsoft.com/office/officeart/2005/8/layout/hierarchy3"/>
+    <dgm:cxn modelId="{279D5491-7065-4834-B65A-187891DAAEB0}" type="presParOf" srcId="{E3E67866-44A7-4329-8E7F-D017B7F6733F}" destId="{B0813D0F-504E-4F53-BA84-2BDA6D2D0F5C}" srcOrd="1" destOrd="0" presId="urn:microsoft.com/office/officeart/2005/8/layout/hierarchy3"/>
+    <dgm:cxn modelId="{061CE0E6-4CC0-4D03-AD36-00D33D2D577F}" type="presParOf" srcId="{B0813D0F-504E-4F53-BA84-2BDA6D2D0F5C}" destId="{FFD29BE1-7FAD-459F-B409-324A042754CC}" srcOrd="0" destOrd="0" presId="urn:microsoft.com/office/officeart/2005/8/layout/hierarchy3"/>
+    <dgm:cxn modelId="{8BC60C36-8C93-4DBC-A2D9-B5D98E959473}" type="presParOf" srcId="{B0813D0F-504E-4F53-BA84-2BDA6D2D0F5C}" destId="{3B6A286A-3745-4575-AB45-264E49C9325A}" srcOrd="1" destOrd="0" presId="urn:microsoft.com/office/officeart/2005/8/layout/hierarchy3"/>
+    <dgm:cxn modelId="{B4331043-87EB-41AB-B693-1EA8DCAE28BA}" type="presParOf" srcId="{B0813D0F-504E-4F53-BA84-2BDA6D2D0F5C}" destId="{3209DD4C-B85D-41BC-BEB8-951FD65D85B8}" srcOrd="2" destOrd="0" presId="urn:microsoft.com/office/officeart/2005/8/layout/hierarchy3"/>
+    <dgm:cxn modelId="{7B6FEEDF-47FA-4A89-9981-59EE3185C91A}" type="presParOf" srcId="{B0813D0F-504E-4F53-BA84-2BDA6D2D0F5C}" destId="{75E9F589-73B1-4D75-AE81-16CD8E61798D}" srcOrd="3" destOrd="0" presId="urn:microsoft.com/office/officeart/2005/8/layout/hierarchy3"/>
+    <dgm:cxn modelId="{E9DD4592-B5CC-46AE-B68C-BE392B8F55E5}" type="presParOf" srcId="{B0813D0F-504E-4F53-BA84-2BDA6D2D0F5C}" destId="{53958854-E1C6-4DEC-B14E-1B00948F44D9}" srcOrd="4" destOrd="0" presId="urn:microsoft.com/office/officeart/2005/8/layout/hierarchy3"/>
+    <dgm:cxn modelId="{884A0C6A-6086-40D2-8D32-E82DD9228F55}" type="presParOf" srcId="{B0813D0F-504E-4F53-BA84-2BDA6D2D0F5C}" destId="{D18A3E27-875D-41CD-A886-9CB1DDB460BE}" srcOrd="5" destOrd="0" presId="urn:microsoft.com/office/officeart/2005/8/layout/hierarchy3"/>
+    <dgm:cxn modelId="{D1E2E630-6786-4081-AAD9-7B0606DDAE8B}" type="presParOf" srcId="{B0813D0F-504E-4F53-BA84-2BDA6D2D0F5C}" destId="{334187BB-2F06-470B-B1C9-CAA7B043F0FD}" srcOrd="6" destOrd="0" presId="urn:microsoft.com/office/officeart/2005/8/layout/hierarchy3"/>
+    <dgm:cxn modelId="{E036B307-B841-4AE7-8856-D2F854048A7F}" type="presParOf" srcId="{B0813D0F-504E-4F53-BA84-2BDA6D2D0F5C}" destId="{DCA63E5F-3C7D-4264-880C-BC550658A8B4}" srcOrd="7" destOrd="0" presId="urn:microsoft.com/office/officeart/2005/8/layout/hierarchy3"/>
+    <dgm:cxn modelId="{5C5994E8-1345-4687-A1DA-13ABB7DAF42A}" type="presParOf" srcId="{B0813D0F-504E-4F53-BA84-2BDA6D2D0F5C}" destId="{FF0FA8B6-0566-4F4A-A6BA-916068967D8F}" srcOrd="8" destOrd="0" presId="urn:microsoft.com/office/officeart/2005/8/layout/hierarchy3"/>
+    <dgm:cxn modelId="{7B20AD83-AB8D-4FE3-A10D-80FED0724A29}" type="presParOf" srcId="{B0813D0F-504E-4F53-BA84-2BDA6D2D0F5C}" destId="{54BB8B14-66E9-4C59-B3F5-16B075C17069}" srcOrd="9" destOrd="0" presId="urn:microsoft.com/office/officeart/2005/8/layout/hierarchy3"/>
+    <dgm:cxn modelId="{AA920034-DE26-44DA-AF92-236D2C2EB0D7}" type="presParOf" srcId="{B0813D0F-504E-4F53-BA84-2BDA6D2D0F5C}" destId="{EB26D1E9-AAD5-4D5A-90EC-BBF90B8CD2C9}" srcOrd="10" destOrd="0" presId="urn:microsoft.com/office/officeart/2005/8/layout/hierarchy3"/>
+    <dgm:cxn modelId="{81DD46E6-D506-4C49-A32B-5C6FADC210DC}" type="presParOf" srcId="{B0813D0F-504E-4F53-BA84-2BDA6D2D0F5C}" destId="{D67C4DAE-D3FA-4D0E-9863-3A135343CA58}" srcOrd="11" destOrd="0" presId="urn:microsoft.com/office/officeart/2005/8/layout/hierarchy3"/>
   </dgm:cxnLst>
   <dgm:bg/>
   <dgm:whole/>
@@ -16522,60 +17384,60 @@
     </dgm:pt>
   </dgm:ptLst>
   <dgm:cxnLst>
-    <dgm:cxn modelId="{DC88CFE1-B87F-4E40-82A0-1A8C66603D75}" type="presOf" srcId="{2EA8D329-33CA-1342-9429-55B680435688}" destId="{4C1B50AE-A1EC-1248-9635-7375FA212FC5}" srcOrd="0" destOrd="0" presId="urn:microsoft.com/office/officeart/2005/8/layout/list1"/>
-    <dgm:cxn modelId="{7EA8C531-DDCC-41C6-BF9F-C8DEE485C37E}" type="presOf" srcId="{34C83F62-AE70-47B4-B903-CE4216267A01}" destId="{0F2CC1AA-21B2-9A45-8A6D-E2CB7861B3E2}" srcOrd="0" destOrd="10" presId="urn:microsoft.com/office/officeart/2005/8/layout/list1"/>
-    <dgm:cxn modelId="{430324AB-131D-4D13-83A3-74221B3BF0FA}" type="presOf" srcId="{742C1057-FCDB-4D4F-93D8-3F9B64E4A883}" destId="{0F2CC1AA-21B2-9A45-8A6D-E2CB7861B3E2}" srcOrd="0" destOrd="13" presId="urn:microsoft.com/office/officeart/2005/8/layout/list1"/>
-    <dgm:cxn modelId="{E09F7B40-392F-47F2-9A1D-18B00EA7C5A5}" type="presOf" srcId="{6FB4E169-09D2-D943-9026-26CA15A19F7F}" destId="{3F88697D-CC37-154F-8E65-75129F570207}" srcOrd="1" destOrd="0" presId="urn:microsoft.com/office/officeart/2005/8/layout/list1"/>
-    <dgm:cxn modelId="{47BB29F1-AD58-4787-B578-79C9D14C57A4}" type="presOf" srcId="{51E8D6C7-DB38-284E-B4C4-45983B20812A}" destId="{0F2CC1AA-21B2-9A45-8A6D-E2CB7861B3E2}" srcOrd="0" destOrd="0" presId="urn:microsoft.com/office/officeart/2005/8/layout/list1"/>
+    <dgm:cxn modelId="{1F532F35-6E9E-4A06-9294-B78D59B58463}" type="presOf" srcId="{6C44D267-7BEF-4E43-A97A-5C53B2612B94}" destId="{0F2CC1AA-21B2-9A45-8A6D-E2CB7861B3E2}" srcOrd="0" destOrd="5" presId="urn:microsoft.com/office/officeart/2005/8/layout/list1"/>
     <dgm:cxn modelId="{7C59AD5E-A19F-3747-A6E9-C71B90228989}" srcId="{6FB4E169-09D2-D943-9026-26CA15A19F7F}" destId="{F56B3603-1952-B84F-BAD1-1E8F23700A59}" srcOrd="5" destOrd="0" parTransId="{1257DFEA-3D9C-8E49-A82F-094EA948300C}" sibTransId="{68C525D3-5E1A-2A4E-A66A-D3DFE86407D4}"/>
-    <dgm:cxn modelId="{1CA8689C-B558-49AD-ADB9-214F9668BEE9}" type="presOf" srcId="{D4A4CF39-27A2-314A-B523-C02E9F5DAF7D}" destId="{0F2CC1AA-21B2-9A45-8A6D-E2CB7861B3E2}" srcOrd="0" destOrd="12" presId="urn:microsoft.com/office/officeart/2005/8/layout/list1"/>
-    <dgm:cxn modelId="{D0B1BF08-446B-45AA-BD2C-F71A387042AC}" type="presOf" srcId="{6C44D267-7BEF-4E43-A97A-5C53B2612B94}" destId="{0F2CC1AA-21B2-9A45-8A6D-E2CB7861B3E2}" srcOrd="0" destOrd="5" presId="urn:microsoft.com/office/officeart/2005/8/layout/list1"/>
-    <dgm:cxn modelId="{FFA83108-E28F-4FCF-9405-FB42DDCDFED6}" type="presOf" srcId="{E1A52D79-90C1-4CDF-A48F-8FDBCDA14C56}" destId="{F1CE801F-233E-AE4D-A0D9-21E999939C5A}" srcOrd="0" destOrd="1" presId="urn:microsoft.com/office/officeart/2005/8/layout/list1"/>
-    <dgm:cxn modelId="{F3126B9A-D936-4770-973C-17D04F00F5DF}" type="presOf" srcId="{62A3456E-98CD-8844-991A-2A047A2E4FCE}" destId="{0F2CC1AA-21B2-9A45-8A6D-E2CB7861B3E2}" srcOrd="0" destOrd="1" presId="urn:microsoft.com/office/officeart/2005/8/layout/list1"/>
+    <dgm:cxn modelId="{15185BCE-C28F-4BF9-B0AF-EB97085A28D3}" type="presOf" srcId="{6FB4E169-09D2-D943-9026-26CA15A19F7F}" destId="{3F88697D-CC37-154F-8E65-75129F570207}" srcOrd="1" destOrd="0" presId="urn:microsoft.com/office/officeart/2005/8/layout/list1"/>
+    <dgm:cxn modelId="{A3AEBE72-9253-423C-A8E0-4D81337DA820}" type="presOf" srcId="{F56B3603-1952-B84F-BAD1-1E8F23700A59}" destId="{0F2CC1AA-21B2-9A45-8A6D-E2CB7861B3E2}" srcOrd="0" destOrd="11" presId="urn:microsoft.com/office/officeart/2005/8/layout/list1"/>
     <dgm:cxn modelId="{835658EA-D426-0B4A-8EDA-BBE4F322CA98}" srcId="{32B4995A-464B-944F-8848-840FA867C9CB}" destId="{060A1963-BE9F-5548-B5DE-B792E1E64098}" srcOrd="0" destOrd="0" parTransId="{35712603-6AB6-CE4C-9E57-21F7267C07EB}" sibTransId="{D8BEFEEC-D5CA-5D44-8172-A527D34A0FA2}"/>
-    <dgm:cxn modelId="{A19DF10A-9E5C-43B1-BAB0-41791D083B3B}" type="presOf" srcId="{060A1963-BE9F-5548-B5DE-B792E1E64098}" destId="{0F2CC1AA-21B2-9A45-8A6D-E2CB7861B3E2}" srcOrd="0" destOrd="4" presId="urn:microsoft.com/office/officeart/2005/8/layout/list1"/>
-    <dgm:cxn modelId="{574C9F30-1CB2-4C0B-92F8-A42DB182E1AC}" type="presOf" srcId="{76E50F36-8B7F-0448-B980-60967E01E084}" destId="{0F2CC1AA-21B2-9A45-8A6D-E2CB7861B3E2}" srcOrd="0" destOrd="14" presId="urn:microsoft.com/office/officeart/2005/8/layout/list1"/>
+    <dgm:cxn modelId="{1FEA0AD5-DA32-4BAA-98EA-B61F5D9C3A35}" type="presOf" srcId="{6A98C5D5-D9A6-4546-A7B3-9674DA093C4A}" destId="{0F2CC1AA-21B2-9A45-8A6D-E2CB7861B3E2}" srcOrd="0" destOrd="8" presId="urn:microsoft.com/office/officeart/2005/8/layout/list1"/>
+    <dgm:cxn modelId="{0F19EF9E-CFDE-4E3E-A37A-F357955FB92B}" type="presOf" srcId="{060A1963-BE9F-5548-B5DE-B792E1E64098}" destId="{0F2CC1AA-21B2-9A45-8A6D-E2CB7861B3E2}" srcOrd="0" destOrd="4" presId="urn:microsoft.com/office/officeart/2005/8/layout/list1"/>
+    <dgm:cxn modelId="{93C9FC06-5C13-4193-96A0-4B72890E7556}" type="presOf" srcId="{5AE06341-F2E0-43FF-9BB6-9A9E6BFC87FC}" destId="{0F2CC1AA-21B2-9A45-8A6D-E2CB7861B3E2}" srcOrd="0" destOrd="7" presId="urn:microsoft.com/office/officeart/2005/8/layout/list1"/>
     <dgm:cxn modelId="{1B54CDB3-2BEE-4444-AF1A-5BE84F515A64}" srcId="{F56B3603-1952-B84F-BAD1-1E8F23700A59}" destId="{D4A4CF39-27A2-314A-B523-C02E9F5DAF7D}" srcOrd="0" destOrd="0" parTransId="{C438F413-3458-5E43-8507-C9DD2FDA0FAD}" sibTransId="{100973F7-9C3C-A44C-980E-826195F6DBFF}"/>
-    <dgm:cxn modelId="{70D91308-FF08-4060-BC07-67BFC40492BC}" type="presOf" srcId="{32B4995A-464B-944F-8848-840FA867C9CB}" destId="{0F2CC1AA-21B2-9A45-8A6D-E2CB7861B3E2}" srcOrd="0" destOrd="3" presId="urn:microsoft.com/office/officeart/2005/8/layout/list1"/>
+    <dgm:cxn modelId="{3CA47FAC-A6E3-44C4-9A03-6C6B291F6602}" type="presOf" srcId="{3F151878-37E6-4649-89AA-0E774F8FFF42}" destId="{F1CE801F-233E-AE4D-A0D9-21E999939C5A}" srcOrd="0" destOrd="2" presId="urn:microsoft.com/office/officeart/2005/8/layout/list1"/>
     <dgm:cxn modelId="{ADA0D8AA-FF77-4C91-A0D4-ABCD2E1AB835}" srcId="{2EA8D329-33CA-1342-9429-55B680435688}" destId="{E1A52D79-90C1-4CDF-A48F-8FDBCDA14C56}" srcOrd="1" destOrd="0" parTransId="{CB9B7B39-28C8-4F11-956F-056540EAA25D}" sibTransId="{1201E9BD-3FBD-43C3-B8DC-D881BD4CEE23}"/>
-    <dgm:cxn modelId="{CF9385AD-7E83-4A4D-AE57-393A650BDF13}" type="presOf" srcId="{ED4E9DE8-623F-D04C-B07B-6E9315B8788F}" destId="{89C94519-C097-484F-92A5-463569725989}" srcOrd="0" destOrd="0" presId="urn:microsoft.com/office/officeart/2005/8/layout/list1"/>
-    <dgm:cxn modelId="{CA76985B-EABB-44C3-BE3C-CDCCB0433A86}" type="presOf" srcId="{79D66611-895E-354F-9181-D20AD9DDC9C8}" destId="{F1CE801F-233E-AE4D-A0D9-21E999939C5A}" srcOrd="0" destOrd="0" presId="urn:microsoft.com/office/officeart/2005/8/layout/list1"/>
+    <dgm:cxn modelId="{3B59074F-9B41-48A7-AAB9-377B15DB9336}" type="presOf" srcId="{79D66611-895E-354F-9181-D20AD9DDC9C8}" destId="{F1CE801F-233E-AE4D-A0D9-21E999939C5A}" srcOrd="0" destOrd="0" presId="urn:microsoft.com/office/officeart/2005/8/layout/list1"/>
+    <dgm:cxn modelId="{241CA157-C1B2-425F-8EBE-E740D2D01FBB}" type="presOf" srcId="{51E8D6C7-DB38-284E-B4C4-45983B20812A}" destId="{0F2CC1AA-21B2-9A45-8A6D-E2CB7861B3E2}" srcOrd="0" destOrd="0" presId="urn:microsoft.com/office/officeart/2005/8/layout/list1"/>
+    <dgm:cxn modelId="{7049E54B-BE02-48D5-A7E8-79DDBBC1A8FE}" type="presOf" srcId="{742C1057-FCDB-4D4F-93D8-3F9B64E4A883}" destId="{0F2CC1AA-21B2-9A45-8A6D-E2CB7861B3E2}" srcOrd="0" destOrd="13" presId="urn:microsoft.com/office/officeart/2005/8/layout/list1"/>
+    <dgm:cxn modelId="{D360AF44-90E2-4AC5-AF60-0412F33E7812}" type="presOf" srcId="{2EA8D329-33CA-1342-9429-55B680435688}" destId="{4C1B50AE-A1EC-1248-9635-7375FA212FC5}" srcOrd="0" destOrd="0" presId="urn:microsoft.com/office/officeart/2005/8/layout/list1"/>
     <dgm:cxn modelId="{6027FA43-55BD-1743-9E0E-572646FC566F}" srcId="{6A98C5D5-D9A6-4546-A7B3-9674DA093C4A}" destId="{CB36BB89-6442-CF47-90A2-E49475057EC0}" srcOrd="0" destOrd="0" parTransId="{12FAD336-69F1-1E4C-9517-FD4E70078F74}" sibTransId="{1B90C4F3-9E59-2545-870F-C1360A7739ED}"/>
     <dgm:cxn modelId="{4A4ED83D-82AD-1747-8CCC-0B48AEBE346E}" srcId="{6FB4E169-09D2-D943-9026-26CA15A19F7F}" destId="{32B4995A-464B-944F-8848-840FA867C9CB}" srcOrd="1" destOrd="0" parTransId="{AB55652A-018E-F841-AFE0-713136AF2205}" sibTransId="{325EE037-409B-6F4D-9024-0AD3A542082A}"/>
-    <dgm:cxn modelId="{8BEFF5F3-5F4D-4C35-B4FB-DAE96535E9FA}" type="presOf" srcId="{6FB4E169-09D2-D943-9026-26CA15A19F7F}" destId="{284ABD3B-5156-0443-9457-635F1DB44379}" srcOrd="0" destOrd="0" presId="urn:microsoft.com/office/officeart/2005/8/layout/list1"/>
     <dgm:cxn modelId="{94020CE5-2F14-4A92-8458-9186DC906F37}" srcId="{51E8D6C7-DB38-284E-B4C4-45983B20812A}" destId="{CE9A4D32-FE81-441D-8B3F-DC54F96C7273}" srcOrd="1" destOrd="0" parTransId="{47D87B77-59CE-4CED-8C08-681D627907AD}" sibTransId="{A3B60EEE-A597-4C2F-A7A9-278B96F45D31}"/>
-    <dgm:cxn modelId="{77833D81-518F-45E6-9EBD-279215BB2684}" type="presOf" srcId="{0C4FF2F5-AD9A-AE48-8B37-ACDBB964C67A}" destId="{0F2CC1AA-21B2-9A45-8A6D-E2CB7861B3E2}" srcOrd="0" destOrd="6" presId="urn:microsoft.com/office/officeart/2005/8/layout/list1"/>
+    <dgm:cxn modelId="{5199FC10-1241-4039-800B-1EF98E5DC2BE}" type="presOf" srcId="{0C4FF2F5-AD9A-AE48-8B37-ACDBB964C67A}" destId="{0F2CC1AA-21B2-9A45-8A6D-E2CB7861B3E2}" srcOrd="0" destOrd="6" presId="urn:microsoft.com/office/officeart/2005/8/layout/list1"/>
     <dgm:cxn modelId="{13F1EBF8-E9D0-425D-900A-7E21547579B1}" srcId="{2EA8D329-33CA-1342-9429-55B680435688}" destId="{3F151878-37E6-4649-89AA-0E774F8FFF42}" srcOrd="2" destOrd="0" parTransId="{8A89C2E9-4603-4096-A9B0-8D06946A17A6}" sibTransId="{9D4C05C9-3D3D-43B7-8EBD-24C3435F7CB8}"/>
     <dgm:cxn modelId="{5A0DD5F7-E193-BE45-9E5E-3AF310D4A2ED}" srcId="{32B4995A-464B-944F-8848-840FA867C9CB}" destId="{6C44D267-7BEF-4E43-A97A-5C53B2612B94}" srcOrd="1" destOrd="0" parTransId="{563CC597-1916-0A42-92EC-E6BDAD7C5ED4}" sibTransId="{69684259-89B2-BE43-A043-AE93ADCE9EDA}"/>
     <dgm:cxn modelId="{95F2D0BB-D3AC-2242-90C6-69659EF6C740}" srcId="{ED4E9DE8-623F-D04C-B07B-6E9315B8788F}" destId="{6FB4E169-09D2-D943-9026-26CA15A19F7F}" srcOrd="1" destOrd="0" parTransId="{5BE5721A-DE6F-6543-B767-0596B3EF5B5E}" sibTransId="{FEF1F0C0-5009-544C-BD0E-2ED77F4C9946}"/>
     <dgm:cxn modelId="{CCCCF1A6-4AC7-5A42-83DB-0EE7E6538FA8}" srcId="{2EA8D329-33CA-1342-9429-55B680435688}" destId="{79D66611-895E-354F-9181-D20AD9DDC9C8}" srcOrd="0" destOrd="0" parTransId="{87E7D935-DD48-254C-A8A5-923778FFCDB2}" sibTransId="{FB3D2A38-A1D4-1044-AB5D-02A8F1A2F7E4}"/>
+    <dgm:cxn modelId="{72DD10F2-1EEB-4998-ACA1-8900136054EA}" type="presOf" srcId="{ED4E9DE8-623F-D04C-B07B-6E9315B8788F}" destId="{89C94519-C097-484F-92A5-463569725989}" srcOrd="0" destOrd="0" presId="urn:microsoft.com/office/officeart/2005/8/layout/list1"/>
     <dgm:cxn modelId="{37CAF8CE-F453-9B49-BF30-C1E9EBC9900A}" srcId="{6FB4E169-09D2-D943-9026-26CA15A19F7F}" destId="{6A98C5D5-D9A6-4546-A7B3-9674DA093C4A}" srcOrd="3" destOrd="0" parTransId="{2E018566-A197-8F44-BB55-617A1A69C1FD}" sibTransId="{0C046E55-960B-5140-989E-2D76DB35FA39}"/>
-    <dgm:cxn modelId="{DB0750D0-06BF-4C6B-888C-AE7947B294E9}" type="presOf" srcId="{F56B3603-1952-B84F-BAD1-1E8F23700A59}" destId="{0F2CC1AA-21B2-9A45-8A6D-E2CB7861B3E2}" srcOrd="0" destOrd="11" presId="urn:microsoft.com/office/officeart/2005/8/layout/list1"/>
     <dgm:cxn modelId="{B987F20E-2A31-49C9-8A29-AFA2B7DE66CD}" srcId="{6FB4E169-09D2-D943-9026-26CA15A19F7F}" destId="{34C83F62-AE70-47B4-B903-CE4216267A01}" srcOrd="4" destOrd="0" parTransId="{48F72CBB-2ABA-443D-AC09-D82F60EE19E7}" sibTransId="{446977E5-E358-46A6-B08B-E79EB2CFF5D2}"/>
-    <dgm:cxn modelId="{5743F6C0-7184-4C76-81BB-FA9B8D5378A3}" type="presOf" srcId="{5AE06341-F2E0-43FF-9BB6-9A9E6BFC87FC}" destId="{0F2CC1AA-21B2-9A45-8A6D-E2CB7861B3E2}" srcOrd="0" destOrd="7" presId="urn:microsoft.com/office/officeart/2005/8/layout/list1"/>
-    <dgm:cxn modelId="{5A9E2EFC-2229-4E22-AC7C-267611D6A5BF}" type="presOf" srcId="{CB36BB89-6442-CF47-90A2-E49475057EC0}" destId="{0F2CC1AA-21B2-9A45-8A6D-E2CB7861B3E2}" srcOrd="0" destOrd="9" presId="urn:microsoft.com/office/officeart/2005/8/layout/list1"/>
+    <dgm:cxn modelId="{B0126E67-2859-4064-9AD0-09CD4A5A5F70}" type="presOf" srcId="{76E50F36-8B7F-0448-B980-60967E01E084}" destId="{0F2CC1AA-21B2-9A45-8A6D-E2CB7861B3E2}" srcOrd="0" destOrd="14" presId="urn:microsoft.com/office/officeart/2005/8/layout/list1"/>
     <dgm:cxn modelId="{DDA2B5BB-FB8A-B347-BE42-26669C15CD65}" srcId="{32B4995A-464B-944F-8848-840FA867C9CB}" destId="{0C4FF2F5-AD9A-AE48-8B37-ACDBB964C67A}" srcOrd="2" destOrd="0" parTransId="{797ADBAD-9084-3E4E-8375-610EEAFA10A0}" sibTransId="{54087C98-F356-0944-8E7B-A551B8CFF7B4}"/>
-    <dgm:cxn modelId="{B61A423F-A82F-4102-A1BD-49284838E246}" type="presOf" srcId="{6A98C5D5-D9A6-4546-A7B3-9674DA093C4A}" destId="{0F2CC1AA-21B2-9A45-8A6D-E2CB7861B3E2}" srcOrd="0" destOrd="8" presId="urn:microsoft.com/office/officeart/2005/8/layout/list1"/>
-    <dgm:cxn modelId="{7540BEED-4F87-4938-8232-9CCB21C7BBBC}" type="presOf" srcId="{CE9A4D32-FE81-441D-8B3F-DC54F96C7273}" destId="{0F2CC1AA-21B2-9A45-8A6D-E2CB7861B3E2}" srcOrd="0" destOrd="2" presId="urn:microsoft.com/office/officeart/2005/8/layout/list1"/>
-    <dgm:cxn modelId="{30AF4709-7D84-4C19-AA89-E772C830DC5D}" type="presOf" srcId="{2EA8D329-33CA-1342-9429-55B680435688}" destId="{8DA13DFD-B143-1346-B3BA-D9AE7AB1463A}" srcOrd="1" destOrd="0" presId="urn:microsoft.com/office/officeart/2005/8/layout/list1"/>
-    <dgm:cxn modelId="{BBD6D80C-374E-4BD0-AE05-98F25335277E}" type="presOf" srcId="{3F151878-37E6-4649-89AA-0E774F8FFF42}" destId="{F1CE801F-233E-AE4D-A0D9-21E999939C5A}" srcOrd="0" destOrd="2" presId="urn:microsoft.com/office/officeart/2005/8/layout/list1"/>
+    <dgm:cxn modelId="{7411526B-3E80-455A-828A-01D9C611467E}" type="presOf" srcId="{2EA8D329-33CA-1342-9429-55B680435688}" destId="{8DA13DFD-B143-1346-B3BA-D9AE7AB1463A}" srcOrd="1" destOrd="0" presId="urn:microsoft.com/office/officeart/2005/8/layout/list1"/>
+    <dgm:cxn modelId="{F90FEEF8-437F-43AF-85EC-5EDB737A89B1}" type="presOf" srcId="{34C83F62-AE70-47B4-B903-CE4216267A01}" destId="{0F2CC1AA-21B2-9A45-8A6D-E2CB7861B3E2}" srcOrd="0" destOrd="10" presId="urn:microsoft.com/office/officeart/2005/8/layout/list1"/>
+    <dgm:cxn modelId="{C97611EC-48E2-4A38-A88B-0E66AF8C2BBC}" type="presOf" srcId="{E1A52D79-90C1-4CDF-A48F-8FDBCDA14C56}" destId="{F1CE801F-233E-AE4D-A0D9-21E999939C5A}" srcOrd="0" destOrd="1" presId="urn:microsoft.com/office/officeart/2005/8/layout/list1"/>
     <dgm:cxn modelId="{AE07A7E5-49CE-4862-B4D6-E4A270790A48}" srcId="{6FB4E169-09D2-D943-9026-26CA15A19F7F}" destId="{5AE06341-F2E0-43FF-9BB6-9A9E6BFC87FC}" srcOrd="2" destOrd="0" parTransId="{247A9CF8-0BDE-49F4-BAA4-AAE8D8A34483}" sibTransId="{914D53EE-B2B8-4C7B-8B4E-54C19470DE5C}"/>
     <dgm:cxn modelId="{49E03E9B-D1C5-8F49-87DD-3C28CE102621}" srcId="{51E8D6C7-DB38-284E-B4C4-45983B20812A}" destId="{62A3456E-98CD-8844-991A-2A047A2E4FCE}" srcOrd="0" destOrd="0" parTransId="{A71962B5-9A6A-814F-9493-11907D10854B}" sibTransId="{8EB90FC2-3CDB-1E4A-8013-32CAF94BDA17}"/>
+    <dgm:cxn modelId="{874B87BB-BF01-4CB1-82B8-81EA59250CED}" type="presOf" srcId="{32B4995A-464B-944F-8848-840FA867C9CB}" destId="{0F2CC1AA-21B2-9A45-8A6D-E2CB7861B3E2}" srcOrd="0" destOrd="3" presId="urn:microsoft.com/office/officeart/2005/8/layout/list1"/>
+    <dgm:cxn modelId="{F5572268-F6F5-479A-859C-A0F878EE4831}" type="presOf" srcId="{D4A4CF39-27A2-314A-B523-C02E9F5DAF7D}" destId="{0F2CC1AA-21B2-9A45-8A6D-E2CB7861B3E2}" srcOrd="0" destOrd="12" presId="urn:microsoft.com/office/officeart/2005/8/layout/list1"/>
     <dgm:cxn modelId="{5CA3A4FA-CEDD-F84A-BC65-1566C5366644}" srcId="{F56B3603-1952-B84F-BAD1-1E8F23700A59}" destId="{76E50F36-8B7F-0448-B980-60967E01E084}" srcOrd="2" destOrd="0" parTransId="{4680C20A-B947-2141-879D-E9D3A6E2EDEC}" sibTransId="{6DFA7DB9-374D-464E-BF0A-1DC0788ABE0F}"/>
+    <dgm:cxn modelId="{18C1C19F-091F-43BC-A85D-5E933C400439}" type="presOf" srcId="{CB36BB89-6442-CF47-90A2-E49475057EC0}" destId="{0F2CC1AA-21B2-9A45-8A6D-E2CB7861B3E2}" srcOrd="0" destOrd="9" presId="urn:microsoft.com/office/officeart/2005/8/layout/list1"/>
     <dgm:cxn modelId="{A6B3D9EB-B76C-7F49-95AD-21B8254F10F7}" srcId="{6FB4E169-09D2-D943-9026-26CA15A19F7F}" destId="{51E8D6C7-DB38-284E-B4C4-45983B20812A}" srcOrd="0" destOrd="0" parTransId="{6CFE4F30-9108-1F42-92B7-65A09A8DFE0B}" sibTransId="{8ED05887-E816-7D4E-B556-7D63F66EEA6F}"/>
+    <dgm:cxn modelId="{EF012747-848A-46A9-8CAD-93B905B85260}" type="presOf" srcId="{CE9A4D32-FE81-441D-8B3F-DC54F96C7273}" destId="{0F2CC1AA-21B2-9A45-8A6D-E2CB7861B3E2}" srcOrd="0" destOrd="2" presId="urn:microsoft.com/office/officeart/2005/8/layout/list1"/>
     <dgm:cxn modelId="{7A817CC0-F7A2-F547-BCB5-73B290EF3B26}" srcId="{F56B3603-1952-B84F-BAD1-1E8F23700A59}" destId="{742C1057-FCDB-4D4F-93D8-3F9B64E4A883}" srcOrd="1" destOrd="0" parTransId="{BEB9A8E9-E23E-3043-A177-879BD13C76BA}" sibTransId="{958222CE-ADE9-454F-99C4-0C13E6C1D883}"/>
+    <dgm:cxn modelId="{DF178558-58E4-4BF7-A926-1FB61E920476}" type="presOf" srcId="{6FB4E169-09D2-D943-9026-26CA15A19F7F}" destId="{284ABD3B-5156-0443-9457-635F1DB44379}" srcOrd="0" destOrd="0" presId="urn:microsoft.com/office/officeart/2005/8/layout/list1"/>
     <dgm:cxn modelId="{D9854486-5AA7-744B-82A9-C9669CAA3DCE}" srcId="{ED4E9DE8-623F-D04C-B07B-6E9315B8788F}" destId="{2EA8D329-33CA-1342-9429-55B680435688}" srcOrd="0" destOrd="0" parTransId="{2F24D985-B763-4943-978E-ADECC9C3533E}" sibTransId="{C13A49B5-DC90-CB41-939E-68BFC0CF56E5}"/>
-    <dgm:cxn modelId="{6665562F-37F6-439E-851E-9DF451039684}" type="presParOf" srcId="{89C94519-C097-484F-92A5-463569725989}" destId="{1DBAAFEF-34E5-D949-8D9A-BE403DCA866C}" srcOrd="0" destOrd="0" presId="urn:microsoft.com/office/officeart/2005/8/layout/list1"/>
-    <dgm:cxn modelId="{AA2FB84F-5D8D-4C8A-827F-3F05E00F3797}" type="presParOf" srcId="{1DBAAFEF-34E5-D949-8D9A-BE403DCA866C}" destId="{4C1B50AE-A1EC-1248-9635-7375FA212FC5}" srcOrd="0" destOrd="0" presId="urn:microsoft.com/office/officeart/2005/8/layout/list1"/>
-    <dgm:cxn modelId="{E2C42E66-A0FA-413E-A3EA-B726D92B126B}" type="presParOf" srcId="{1DBAAFEF-34E5-D949-8D9A-BE403DCA866C}" destId="{8DA13DFD-B143-1346-B3BA-D9AE7AB1463A}" srcOrd="1" destOrd="0" presId="urn:microsoft.com/office/officeart/2005/8/layout/list1"/>
-    <dgm:cxn modelId="{F62E091D-B404-41AC-AE6B-2537BF6E7B05}" type="presParOf" srcId="{89C94519-C097-484F-92A5-463569725989}" destId="{2AFC630A-BBF7-BA4E-8B11-115AAAAEA685}" srcOrd="1" destOrd="0" presId="urn:microsoft.com/office/officeart/2005/8/layout/list1"/>
-    <dgm:cxn modelId="{6E9B7F3D-8469-4DEC-9198-593D34898B54}" type="presParOf" srcId="{89C94519-C097-484F-92A5-463569725989}" destId="{F1CE801F-233E-AE4D-A0D9-21E999939C5A}" srcOrd="2" destOrd="0" presId="urn:microsoft.com/office/officeart/2005/8/layout/list1"/>
-    <dgm:cxn modelId="{DFA08BA3-1F05-48EF-AB29-FE660465EBA6}" type="presParOf" srcId="{89C94519-C097-484F-92A5-463569725989}" destId="{CE0D673B-27A9-CA43-9EED-8BCFED3BAE1C}" srcOrd="3" destOrd="0" presId="urn:microsoft.com/office/officeart/2005/8/layout/list1"/>
-    <dgm:cxn modelId="{508804F1-9BF9-45D5-9727-B771452BCFAD}" type="presParOf" srcId="{89C94519-C097-484F-92A5-463569725989}" destId="{8DDA0795-6643-3245-A338-10768F5B6CAB}" srcOrd="4" destOrd="0" presId="urn:microsoft.com/office/officeart/2005/8/layout/list1"/>
-    <dgm:cxn modelId="{F56E1B5D-E551-42CA-B9A9-C0A05FC5C92A}" type="presParOf" srcId="{8DDA0795-6643-3245-A338-10768F5B6CAB}" destId="{284ABD3B-5156-0443-9457-635F1DB44379}" srcOrd="0" destOrd="0" presId="urn:microsoft.com/office/officeart/2005/8/layout/list1"/>
-    <dgm:cxn modelId="{C16DDBF6-5B43-471D-AD4D-B4B70F25D743}" type="presParOf" srcId="{8DDA0795-6643-3245-A338-10768F5B6CAB}" destId="{3F88697D-CC37-154F-8E65-75129F570207}" srcOrd="1" destOrd="0" presId="urn:microsoft.com/office/officeart/2005/8/layout/list1"/>
-    <dgm:cxn modelId="{2527D7BB-CA47-47F4-9A57-5F8CACCAD437}" type="presParOf" srcId="{89C94519-C097-484F-92A5-463569725989}" destId="{17A34095-6BDC-5A49-8237-74E30CDBDE03}" srcOrd="5" destOrd="0" presId="urn:microsoft.com/office/officeart/2005/8/layout/list1"/>
-    <dgm:cxn modelId="{FEADB2C9-DA29-4938-8DC9-1BBF282B30AC}" type="presParOf" srcId="{89C94519-C097-484F-92A5-463569725989}" destId="{0F2CC1AA-21B2-9A45-8A6D-E2CB7861B3E2}" srcOrd="6" destOrd="0" presId="urn:microsoft.com/office/officeart/2005/8/layout/list1"/>
+    <dgm:cxn modelId="{F8CEA4EF-B71A-4ACF-A52F-911E8EA7C01B}" type="presOf" srcId="{62A3456E-98CD-8844-991A-2A047A2E4FCE}" destId="{0F2CC1AA-21B2-9A45-8A6D-E2CB7861B3E2}" srcOrd="0" destOrd="1" presId="urn:microsoft.com/office/officeart/2005/8/layout/list1"/>
+    <dgm:cxn modelId="{FC53CC20-F4BC-44B3-B156-B7C34D9F1909}" type="presParOf" srcId="{89C94519-C097-484F-92A5-463569725989}" destId="{1DBAAFEF-34E5-D949-8D9A-BE403DCA866C}" srcOrd="0" destOrd="0" presId="urn:microsoft.com/office/officeart/2005/8/layout/list1"/>
+    <dgm:cxn modelId="{31FC1288-180C-43CA-ABA9-2FF6C0B2AB08}" type="presParOf" srcId="{1DBAAFEF-34E5-D949-8D9A-BE403DCA866C}" destId="{4C1B50AE-A1EC-1248-9635-7375FA212FC5}" srcOrd="0" destOrd="0" presId="urn:microsoft.com/office/officeart/2005/8/layout/list1"/>
+    <dgm:cxn modelId="{4D598376-01C5-4F9C-8AB3-D5ACDF237FF8}" type="presParOf" srcId="{1DBAAFEF-34E5-D949-8D9A-BE403DCA866C}" destId="{8DA13DFD-B143-1346-B3BA-D9AE7AB1463A}" srcOrd="1" destOrd="0" presId="urn:microsoft.com/office/officeart/2005/8/layout/list1"/>
+    <dgm:cxn modelId="{29F7E596-A71D-4B0B-92A9-72CD110AACCD}" type="presParOf" srcId="{89C94519-C097-484F-92A5-463569725989}" destId="{2AFC630A-BBF7-BA4E-8B11-115AAAAEA685}" srcOrd="1" destOrd="0" presId="urn:microsoft.com/office/officeart/2005/8/layout/list1"/>
+    <dgm:cxn modelId="{EDC06A30-717E-43CB-9509-4F38196C5BDB}" type="presParOf" srcId="{89C94519-C097-484F-92A5-463569725989}" destId="{F1CE801F-233E-AE4D-A0D9-21E999939C5A}" srcOrd="2" destOrd="0" presId="urn:microsoft.com/office/officeart/2005/8/layout/list1"/>
+    <dgm:cxn modelId="{AE1F7DE9-868A-4A8D-8FD8-FF7F83811E5E}" type="presParOf" srcId="{89C94519-C097-484F-92A5-463569725989}" destId="{CE0D673B-27A9-CA43-9EED-8BCFED3BAE1C}" srcOrd="3" destOrd="0" presId="urn:microsoft.com/office/officeart/2005/8/layout/list1"/>
+    <dgm:cxn modelId="{3B10F212-FD8D-480D-9E1B-7751D395C87A}" type="presParOf" srcId="{89C94519-C097-484F-92A5-463569725989}" destId="{8DDA0795-6643-3245-A338-10768F5B6CAB}" srcOrd="4" destOrd="0" presId="urn:microsoft.com/office/officeart/2005/8/layout/list1"/>
+    <dgm:cxn modelId="{CE9E6DC4-642A-4F35-940A-707B1D5E2DAE}" type="presParOf" srcId="{8DDA0795-6643-3245-A338-10768F5B6CAB}" destId="{284ABD3B-5156-0443-9457-635F1DB44379}" srcOrd="0" destOrd="0" presId="urn:microsoft.com/office/officeart/2005/8/layout/list1"/>
+    <dgm:cxn modelId="{7D97016F-338D-433E-BD12-6BEC8A258C29}" type="presParOf" srcId="{8DDA0795-6643-3245-A338-10768F5B6CAB}" destId="{3F88697D-CC37-154F-8E65-75129F570207}" srcOrd="1" destOrd="0" presId="urn:microsoft.com/office/officeart/2005/8/layout/list1"/>
+    <dgm:cxn modelId="{3DA554B6-461B-4803-B4AF-E0EC9252BF20}" type="presParOf" srcId="{89C94519-C097-484F-92A5-463569725989}" destId="{17A34095-6BDC-5A49-8237-74E30CDBDE03}" srcOrd="5" destOrd="0" presId="urn:microsoft.com/office/officeart/2005/8/layout/list1"/>
+    <dgm:cxn modelId="{893A1535-0583-4737-A252-54509463377E}" type="presParOf" srcId="{89C94519-C097-484F-92A5-463569725989}" destId="{0F2CC1AA-21B2-9A45-8A6D-E2CB7861B3E2}" srcOrd="6" destOrd="0" presId="urn:microsoft.com/office/officeart/2005/8/layout/list1"/>
   </dgm:cxnLst>
   <dgm:bg/>
   <dgm:whole/>
@@ -22047,7 +22909,7 @@
 </file>
 
 <file path=customXml/itemProps1.xml><?xml version="1.0" encoding="utf-8"?>
-<ds:datastoreItem xmlns:ds="http://schemas.openxmlformats.org/officeDocument/2006/customXml" ds:itemID="{2DDE5913-7B6F-45B4-AA4F-2D4F20162A08}">
+<ds:datastoreItem xmlns:ds="http://schemas.openxmlformats.org/officeDocument/2006/customXml" ds:itemID="{03A3075A-3E5F-426D-B386-3CDF5B0D1C80}">
   <ds:schemaRefs>
     <ds:schemaRef ds:uri="http://schemas.openxmlformats.org/officeDocument/2006/bibliography"/>
   </ds:schemaRefs>

</xml_diff>